<commit_message>
fixing EDSM tow volumes
</commit_message>
<xml_diff>
--- a/publication/metadata_templates/methods.docx
+++ b/publication/metadata_templates/methods.docx
@@ -737,6 +737,15 @@
           <w:sz w:val="21"/>
           <w:szCs w:val="21"/>
         </w:rPr>
+        <w:t xml:space="preserve">Some tow volumes values are 0 for Salvage and these represent days when no pumping was conducted. </w:t>
+      </w:r>
+      <w:r>
+        <w:rPr>
+          <w:rFonts w:ascii="Helvetica" w:hAnsi="Helvetica" w:cs="Helvetica"/>
+          <w:color w:val="333333"/>
+          <w:sz w:val="21"/>
+          <w:szCs w:val="21"/>
+        </w:rPr>
         <w:t xml:space="preserve">For </w:t>
       </w:r>
       <w:r>
@@ -1638,7 +1647,7 @@
           <w:sz w:val="21"/>
           <w:szCs w:val="21"/>
         </w:rPr>
-        <w:t xml:space="preserve">Some surveys occasionally subsampled for measurement separately on different groups within a species (generally based on size classes, age, or Salmon races). In these cases, we calculated the adjusted frequencies separately for each group. </w:t>
+        <w:t xml:space="preserve">Some surveys occasionally subsampled for measurement separately on different groups within a species (generally based on size classes, age, </w:t>
       </w:r>
       <w:r>
         <w:rPr>
@@ -1648,7 +1657,7 @@
           <w:szCs w:val="21"/>
         </w:rPr>
         <w:lastRenderedPageBreak/>
-        <w:t>In the Suisun Study database, these groups were identified with unstandardized comments describing the size or age class. When possible, these comments were converted into a fish size range that could then be assigned a group. However, not all comments could be translated into a fish size range, leaving some fish sizes unknown in the Suisun Study data. Fish sizes are occasionally unknown in many of the surveys when no individuals of a species were measured in a sample.</w:t>
+        <w:t>or Salmon races). In these cases, we calculated the adjusted frequencies separately for each group. In the Suisun Study database, these groups were identified with unstandardized comments describing the size or age class. When possible, these comments were converted into a fish size range that could then be assigned a group. However, not all comments could be translated into a fish size range, leaving some fish sizes unknown in the Suisun Study data. Fish sizes are occasionally unknown in many of the surveys when no individuals of a species were measured in a sample.</w:t>
       </w:r>
       <w:r>
         <w:rPr>
@@ -2362,6 +2371,7 @@
           <w:sz w:val="21"/>
           <w:szCs w:val="21"/>
         </w:rPr>
+        <w:lastRenderedPageBreak/>
         <w:t>Bashevkin, S. M., J. W. Gaeta, T. X. Nguyen, L. Mitchell, and S. Khana. 2022. LTMRdata: An R package to integrate data from 9 fish surveys in the San Francisco Estuary. v2.2.0. Zenodo. doi:10.5281/zenodo.6048977</w:t>
       </w:r>
     </w:p>
@@ -2384,7 +2394,6 @@
           <w:sz w:val="21"/>
           <w:szCs w:val="21"/>
         </w:rPr>
-        <w:lastRenderedPageBreak/>
         <w:t>[CDFW] California Department of Fish and Wildlife (2018). Chinook salmon loss estimation for Skinner Delta Fish Protective Facility and Tracy Fish Collection Facility. California Department of Fish and Wildlife.</w:t>
       </w:r>
     </w:p>

</xml_diff>

<commit_message>
Finalizing data pub and bumping version
</commit_message>
<xml_diff>
--- a/publication/metadata_templates/methods.docx
+++ b/publication/metadata_templates/methods.docx
@@ -91,27 +91,7 @@
           <w:sz w:val="21"/>
           <w:szCs w:val="21"/>
         </w:rPr>
-        <w:t>’ family of packages (Wickham et al. 2019</w:t>
-      </w:r>
-      <w:proofErr w:type="gramStart"/>
-      <w:r>
-        <w:rPr>
-          <w:rFonts w:ascii="Helvetica" w:hAnsi="Helvetica" w:cs="Helvetica"/>
-          <w:color w:val="333333"/>
-          <w:sz w:val="21"/>
-          <w:szCs w:val="21"/>
-        </w:rPr>
-        <w:t>), and</w:t>
-      </w:r>
-      <w:proofErr w:type="gramEnd"/>
-      <w:r>
-        <w:rPr>
-          <w:rFonts w:ascii="Helvetica" w:hAnsi="Helvetica" w:cs="Helvetica"/>
-          <w:color w:val="333333"/>
-          <w:sz w:val="21"/>
-          <w:szCs w:val="21"/>
-        </w:rPr>
-        <w:t xml:space="preserve"> packaged into the R package </w:t>
+        <w:t xml:space="preserve">’ family of packages (Wickham et al. 2019) and packaged into the R package </w:t>
       </w:r>
       <w:proofErr w:type="spellStart"/>
       <w:r>
@@ -131,61 +111,43 @@
           <w:sz w:val="21"/>
           <w:szCs w:val="21"/>
         </w:rPr>
-        <w:t xml:space="preserve"> v2.0.0 (Bashevkin et al. 2022). The latest version of the R package is available at https://github.com/sbashevkin/LTMRdata. Source datasets were </w:t>
-      </w:r>
-      <w:r>
-        <w:rPr>
-          <w:rFonts w:ascii="Helvetica" w:hAnsi="Helvetica" w:cs="Helvetica"/>
-          <w:color w:val="333333"/>
-          <w:sz w:val="21"/>
-          <w:szCs w:val="21"/>
-        </w:rPr>
-        <w:t>obtained either</w:t>
-      </w:r>
-      <w:r>
-        <w:rPr>
-          <w:rFonts w:ascii="Helvetica" w:hAnsi="Helvetica" w:cs="Helvetica"/>
-          <w:color w:val="333333"/>
-          <w:sz w:val="21"/>
-          <w:szCs w:val="21"/>
-        </w:rPr>
-        <w:t xml:space="preserve"> in flat format from data publications or </w:t>
-      </w:r>
-      <w:r>
-        <w:rPr>
-          <w:rFonts w:ascii="Helvetica" w:hAnsi="Helvetica" w:cs="Helvetica"/>
-          <w:color w:val="333333"/>
-          <w:sz w:val="21"/>
-          <w:szCs w:val="21"/>
-        </w:rPr>
-        <w:t xml:space="preserve">directly </w:t>
-      </w:r>
-      <w:r>
-        <w:rPr>
-          <w:rFonts w:ascii="Helvetica" w:hAnsi="Helvetica" w:cs="Helvetica"/>
-          <w:color w:val="333333"/>
-          <w:sz w:val="21"/>
-          <w:szCs w:val="21"/>
-        </w:rPr>
-        <w:t xml:space="preserve">from the Access databases. When pulled from Access databases, the individual </w:t>
-      </w:r>
-      <w:r>
-        <w:rPr>
-          <w:rFonts w:ascii="Helvetica" w:hAnsi="Helvetica" w:cs="Helvetica"/>
-          <w:color w:val="333333"/>
-          <w:sz w:val="21"/>
-          <w:szCs w:val="21"/>
-        </w:rPr>
-        <w:t xml:space="preserve">relational </w:t>
-      </w:r>
-      <w:r>
-        <w:rPr>
-          <w:rFonts w:ascii="Helvetica" w:hAnsi="Helvetica" w:cs="Helvetica"/>
-          <w:color w:val="333333"/>
-          <w:sz w:val="21"/>
-          <w:szCs w:val="21"/>
-        </w:rPr>
-        <w:t xml:space="preserve">data tables were joined together following the relationships diagram in their respective Access databases. </w:t>
+        <w:t xml:space="preserve"> v2.</w:t>
+      </w:r>
+      <w:r>
+        <w:rPr>
+          <w:rFonts w:ascii="Helvetica" w:hAnsi="Helvetica" w:cs="Helvetica"/>
+          <w:color w:val="333333"/>
+          <w:sz w:val="21"/>
+          <w:szCs w:val="21"/>
+        </w:rPr>
+        <w:t>1</w:t>
+      </w:r>
+      <w:r>
+        <w:rPr>
+          <w:rFonts w:ascii="Helvetica" w:hAnsi="Helvetica" w:cs="Helvetica"/>
+          <w:color w:val="333333"/>
+          <w:sz w:val="21"/>
+          <w:szCs w:val="21"/>
+        </w:rPr>
+        <w:t>.0 (Bashevkin et al. 202</w:t>
+      </w:r>
+      <w:r>
+        <w:rPr>
+          <w:rFonts w:ascii="Helvetica" w:hAnsi="Helvetica" w:cs="Helvetica"/>
+          <w:color w:val="333333"/>
+          <w:sz w:val="21"/>
+          <w:szCs w:val="21"/>
+        </w:rPr>
+        <w:t>4</w:t>
+      </w:r>
+      <w:r>
+        <w:rPr>
+          <w:rFonts w:ascii="Helvetica" w:hAnsi="Helvetica" w:cs="Helvetica"/>
+          <w:color w:val="333333"/>
+          <w:sz w:val="21"/>
+          <w:szCs w:val="21"/>
+        </w:rPr>
+        <w:t xml:space="preserve">). The latest version of the R package is available at https://github.com/sbashevkin/LTMRdata. </w:t>
       </w:r>
     </w:p>
     <w:p>
@@ -207,333 +169,61 @@
           <w:sz w:val="21"/>
           <w:szCs w:val="21"/>
         </w:rPr>
-        <w:t>To ensure consistency across datasets, c</w:t>
-      </w:r>
-      <w:r>
-        <w:rPr>
-          <w:rFonts w:ascii="Helvetica" w:hAnsi="Helvetica" w:cs="Helvetica"/>
-          <w:color w:val="333333"/>
-          <w:sz w:val="21"/>
-          <w:szCs w:val="21"/>
-        </w:rPr>
-        <w:t>olumns and categorical data (e.g., species names) were renamed and units converted.</w:t>
-      </w:r>
-      <w:r>
-        <w:rPr>
-          <w:rFonts w:ascii="Helvetica" w:hAnsi="Helvetica" w:cs="Helvetica"/>
-          <w:color w:val="333333"/>
-          <w:sz w:val="21"/>
-          <w:szCs w:val="21"/>
-        </w:rPr>
-        <w:t xml:space="preserve"> All time data </w:t>
-      </w:r>
-      <w:r>
-        <w:rPr>
-          <w:rFonts w:ascii="Helvetica" w:hAnsi="Helvetica" w:cs="Helvetica"/>
-          <w:color w:val="333333"/>
-          <w:sz w:val="21"/>
-          <w:szCs w:val="21"/>
-        </w:rPr>
-        <w:t>were</w:t>
-      </w:r>
-      <w:r>
-        <w:rPr>
-          <w:rFonts w:ascii="Helvetica" w:hAnsi="Helvetica" w:cs="Helvetica"/>
-          <w:color w:val="333333"/>
-          <w:sz w:val="21"/>
-          <w:szCs w:val="21"/>
-        </w:rPr>
-        <w:t xml:space="preserve"> </w:t>
-      </w:r>
-      <w:r>
-        <w:rPr>
-          <w:rFonts w:ascii="Helvetica" w:hAnsi="Helvetica" w:cs="Helvetica"/>
-          <w:color w:val="333333"/>
-          <w:sz w:val="21"/>
-          <w:szCs w:val="21"/>
-        </w:rPr>
-        <w:t>converted</w:t>
-      </w:r>
-      <w:r>
-        <w:rPr>
-          <w:rFonts w:ascii="Helvetica" w:hAnsi="Helvetica" w:cs="Helvetica"/>
-          <w:color w:val="333333"/>
-          <w:sz w:val="21"/>
-          <w:szCs w:val="21"/>
-        </w:rPr>
-        <w:t xml:space="preserve"> </w:t>
-      </w:r>
-      <w:r>
-        <w:rPr>
-          <w:rFonts w:ascii="Helvetica" w:hAnsi="Helvetica" w:cs="Helvetica"/>
-          <w:color w:val="333333"/>
-          <w:sz w:val="21"/>
-          <w:szCs w:val="21"/>
-        </w:rPr>
-        <w:t>to</w:t>
-      </w:r>
-      <w:r>
-        <w:rPr>
-          <w:rFonts w:ascii="Helvetica" w:hAnsi="Helvetica" w:cs="Helvetica"/>
-          <w:color w:val="333333"/>
-          <w:sz w:val="21"/>
-          <w:szCs w:val="21"/>
-        </w:rPr>
-        <w:t xml:space="preserve"> Pacific Time</w:t>
-      </w:r>
-      <w:r>
-        <w:rPr>
-          <w:rFonts w:ascii="Helvetica" w:hAnsi="Helvetica" w:cs="Helvetica"/>
-          <w:color w:val="333333"/>
-          <w:sz w:val="21"/>
-          <w:szCs w:val="21"/>
-        </w:rPr>
-        <w:t xml:space="preserve"> (PST/PDT)</w:t>
-      </w:r>
-      <w:r>
-        <w:rPr>
-          <w:rFonts w:ascii="Helvetica" w:hAnsi="Helvetica" w:cs="Helvetica"/>
-          <w:color w:val="333333"/>
-          <w:sz w:val="21"/>
-          <w:szCs w:val="21"/>
-        </w:rPr>
-        <w:t xml:space="preserve">. </w:t>
-      </w:r>
-      <w:r>
-        <w:rPr>
-          <w:rFonts w:ascii="Helvetica" w:hAnsi="Helvetica" w:cs="Helvetica"/>
-          <w:color w:val="333333"/>
-          <w:sz w:val="21"/>
-          <w:szCs w:val="21"/>
-        </w:rPr>
-        <w:t>In the</w:t>
-      </w:r>
-      <w:r>
-        <w:rPr>
-          <w:rFonts w:ascii="Helvetica" w:hAnsi="Helvetica" w:cs="Helvetica"/>
-          <w:color w:val="333333"/>
-          <w:sz w:val="21"/>
-          <w:szCs w:val="21"/>
-        </w:rPr>
-        <w:t xml:space="preserve"> Salvage </w:t>
-      </w:r>
-      <w:r>
-        <w:rPr>
-          <w:rFonts w:ascii="Helvetica" w:hAnsi="Helvetica" w:cs="Helvetica"/>
-          <w:color w:val="333333"/>
-          <w:sz w:val="21"/>
-          <w:szCs w:val="21"/>
-        </w:rPr>
-        <w:t>dataset, daily sampling occurs throughout</w:t>
-      </w:r>
-      <w:r>
-        <w:rPr>
-          <w:rFonts w:ascii="Helvetica" w:hAnsi="Helvetica" w:cs="Helvetica"/>
-          <w:color w:val="333333"/>
-          <w:sz w:val="21"/>
-          <w:szCs w:val="21"/>
-        </w:rPr>
-        <w:t xml:space="preserve"> </w:t>
-      </w:r>
-      <w:r>
-        <w:rPr>
-          <w:rFonts w:ascii="Helvetica" w:hAnsi="Helvetica" w:cs="Helvetica"/>
-          <w:color w:val="333333"/>
-          <w:sz w:val="21"/>
-          <w:szCs w:val="21"/>
-        </w:rPr>
-        <w:t>the 24-hour period</w:t>
-      </w:r>
-      <w:r>
-        <w:rPr>
-          <w:rFonts w:ascii="Helvetica" w:hAnsi="Helvetica" w:cs="Helvetica"/>
-          <w:color w:val="333333"/>
-          <w:sz w:val="21"/>
-          <w:szCs w:val="21"/>
-        </w:rPr>
-        <w:t xml:space="preserve"> and</w:t>
-      </w:r>
-      <w:r>
-        <w:rPr>
-          <w:rFonts w:ascii="Helvetica" w:hAnsi="Helvetica" w:cs="Helvetica"/>
-          <w:color w:val="333333"/>
-          <w:sz w:val="21"/>
-          <w:szCs w:val="21"/>
-        </w:rPr>
-        <w:t xml:space="preserve"> due to the </w:t>
-      </w:r>
-      <w:r>
-        <w:rPr>
-          <w:rFonts w:ascii="Helvetica" w:hAnsi="Helvetica" w:cs="Helvetica"/>
-          <w:color w:val="333333"/>
-          <w:sz w:val="21"/>
-          <w:szCs w:val="21"/>
-        </w:rPr>
-        <w:t>manual recording of sampling time</w:t>
-      </w:r>
-      <w:r>
-        <w:rPr>
-          <w:rFonts w:ascii="Helvetica" w:hAnsi="Helvetica" w:cs="Helvetica"/>
-          <w:color w:val="333333"/>
-          <w:sz w:val="21"/>
-          <w:szCs w:val="21"/>
-        </w:rPr>
-        <w:t>s</w:t>
-      </w:r>
-      <w:r>
-        <w:rPr>
-          <w:rFonts w:ascii="Helvetica" w:hAnsi="Helvetica" w:cs="Helvetica"/>
-          <w:color w:val="333333"/>
-          <w:sz w:val="21"/>
-          <w:szCs w:val="21"/>
-        </w:rPr>
-        <w:t xml:space="preserve">, there are instances </w:t>
-      </w:r>
-      <w:r>
-        <w:rPr>
-          <w:rFonts w:ascii="Helvetica" w:hAnsi="Helvetica" w:cs="Helvetica"/>
-          <w:color w:val="333333"/>
-          <w:sz w:val="21"/>
-          <w:szCs w:val="21"/>
-        </w:rPr>
-        <w:t xml:space="preserve">where time was recorded as 2 AM on the </w:t>
-      </w:r>
-      <w:r>
-        <w:rPr>
-          <w:rFonts w:ascii="Helvetica" w:hAnsi="Helvetica" w:cs="Helvetica"/>
-          <w:color w:val="333333"/>
-          <w:sz w:val="21"/>
-          <w:szCs w:val="21"/>
-        </w:rPr>
-        <w:t>Spring daylight savings time day</w:t>
-      </w:r>
-      <w:r>
-        <w:rPr>
-          <w:rFonts w:ascii="Helvetica" w:hAnsi="Helvetica" w:cs="Helvetica"/>
-          <w:color w:val="333333"/>
-          <w:sz w:val="21"/>
-          <w:szCs w:val="21"/>
-        </w:rPr>
-        <w:t xml:space="preserve">, a </w:t>
-      </w:r>
-      <w:r>
-        <w:rPr>
-          <w:rFonts w:ascii="Helvetica" w:hAnsi="Helvetica" w:cs="Helvetica"/>
-          <w:color w:val="333333"/>
-          <w:sz w:val="21"/>
-          <w:szCs w:val="21"/>
-        </w:rPr>
-        <w:t>nonexistent</w:t>
-      </w:r>
-      <w:r>
-        <w:rPr>
-          <w:rFonts w:ascii="Helvetica" w:hAnsi="Helvetica" w:cs="Helvetica"/>
-          <w:color w:val="333333"/>
-          <w:sz w:val="21"/>
-          <w:szCs w:val="21"/>
-        </w:rPr>
-        <w:t xml:space="preserve"> time </w:t>
-      </w:r>
-      <w:r>
-        <w:rPr>
-          <w:rFonts w:ascii="Helvetica" w:hAnsi="Helvetica" w:cs="Helvetica"/>
-          <w:color w:val="333333"/>
-          <w:sz w:val="21"/>
-          <w:szCs w:val="21"/>
-        </w:rPr>
-        <w:t>since 2 AM is skipped on these days</w:t>
-      </w:r>
-      <w:r>
-        <w:rPr>
-          <w:rFonts w:ascii="Helvetica" w:hAnsi="Helvetica" w:cs="Helvetica"/>
-          <w:color w:val="333333"/>
-          <w:sz w:val="21"/>
-          <w:szCs w:val="21"/>
-        </w:rPr>
-        <w:t>.</w:t>
-      </w:r>
-      <w:r>
-        <w:rPr>
-          <w:rFonts w:ascii="Helvetica" w:hAnsi="Helvetica" w:cs="Helvetica"/>
-          <w:color w:val="333333"/>
-          <w:sz w:val="21"/>
-          <w:szCs w:val="21"/>
-        </w:rPr>
-        <w:t xml:space="preserve"> </w:t>
-      </w:r>
-      <w:r>
-        <w:rPr>
-          <w:rFonts w:ascii="Helvetica" w:hAnsi="Helvetica" w:cs="Helvetica"/>
-          <w:color w:val="333333"/>
-          <w:sz w:val="21"/>
-          <w:szCs w:val="21"/>
-        </w:rPr>
-        <w:t xml:space="preserve">These </w:t>
-      </w:r>
-      <w:r>
-        <w:rPr>
-          <w:rFonts w:ascii="Helvetica" w:hAnsi="Helvetica" w:cs="Helvetica"/>
-          <w:color w:val="333333"/>
-          <w:sz w:val="21"/>
-          <w:szCs w:val="21"/>
-        </w:rPr>
-        <w:t>entries</w:t>
-      </w:r>
-      <w:r>
-        <w:rPr>
-          <w:rFonts w:ascii="Helvetica" w:hAnsi="Helvetica" w:cs="Helvetica"/>
-          <w:color w:val="333333"/>
-          <w:sz w:val="21"/>
-          <w:szCs w:val="21"/>
-        </w:rPr>
-        <w:t xml:space="preserve"> were </w:t>
-      </w:r>
-      <w:proofErr w:type="gramStart"/>
-      <w:r>
-        <w:rPr>
-          <w:rFonts w:ascii="Helvetica" w:hAnsi="Helvetica" w:cs="Helvetica"/>
-          <w:color w:val="333333"/>
-          <w:sz w:val="21"/>
-          <w:szCs w:val="21"/>
-        </w:rPr>
-        <w:t>recoded</w:t>
-      </w:r>
-      <w:proofErr w:type="gramEnd"/>
-      <w:r>
-        <w:rPr>
-          <w:rFonts w:ascii="Helvetica" w:hAnsi="Helvetica" w:cs="Helvetica"/>
-          <w:color w:val="333333"/>
-          <w:sz w:val="21"/>
-          <w:szCs w:val="21"/>
-        </w:rPr>
-        <w:t xml:space="preserve"> to 3 AM, but that time may be incorrect and off by </w:t>
-      </w:r>
-      <w:r>
-        <w:rPr>
-          <w:rFonts w:ascii="Helvetica" w:hAnsi="Helvetica" w:cs="Helvetica"/>
-          <w:color w:val="333333"/>
-          <w:sz w:val="21"/>
-          <w:szCs w:val="21"/>
-        </w:rPr>
-        <w:t>one</w:t>
-      </w:r>
-      <w:r>
-        <w:rPr>
-          <w:rFonts w:ascii="Helvetica" w:hAnsi="Helvetica" w:cs="Helvetica"/>
-          <w:color w:val="333333"/>
-          <w:sz w:val="21"/>
-          <w:szCs w:val="21"/>
-        </w:rPr>
-        <w:t xml:space="preserve"> hour</w:t>
-      </w:r>
-      <w:r>
-        <w:rPr>
-          <w:rFonts w:ascii="Helvetica" w:hAnsi="Helvetica" w:cs="Helvetica"/>
-          <w:color w:val="333333"/>
-          <w:sz w:val="21"/>
-          <w:szCs w:val="21"/>
-        </w:rPr>
-        <w:t>.</w:t>
+        <w:t xml:space="preserve">Source datasets were </w:t>
+      </w:r>
+      <w:r>
+        <w:rPr>
+          <w:rFonts w:ascii="Helvetica" w:hAnsi="Helvetica" w:cs="Helvetica"/>
+          <w:color w:val="333333"/>
+          <w:sz w:val="21"/>
+          <w:szCs w:val="21"/>
+        </w:rPr>
+        <w:t>obtained either</w:t>
+      </w:r>
+      <w:r>
+        <w:rPr>
+          <w:rFonts w:ascii="Helvetica" w:hAnsi="Helvetica" w:cs="Helvetica"/>
+          <w:color w:val="333333"/>
+          <w:sz w:val="21"/>
+          <w:szCs w:val="21"/>
+        </w:rPr>
+        <w:t xml:space="preserve"> in flat format from data publications or </w:t>
+      </w:r>
+      <w:r>
+        <w:rPr>
+          <w:rFonts w:ascii="Helvetica" w:hAnsi="Helvetica" w:cs="Helvetica"/>
+          <w:color w:val="333333"/>
+          <w:sz w:val="21"/>
+          <w:szCs w:val="21"/>
+        </w:rPr>
+        <w:t xml:space="preserve">directly </w:t>
+      </w:r>
+      <w:r>
+        <w:rPr>
+          <w:rFonts w:ascii="Helvetica" w:hAnsi="Helvetica" w:cs="Helvetica"/>
+          <w:color w:val="333333"/>
+          <w:sz w:val="21"/>
+          <w:szCs w:val="21"/>
+        </w:rPr>
+        <w:t xml:space="preserve">from the Access databases. When pulled from Access databases, the individual </w:t>
+      </w:r>
+      <w:r>
+        <w:rPr>
+          <w:rFonts w:ascii="Helvetica" w:hAnsi="Helvetica" w:cs="Helvetica"/>
+          <w:color w:val="333333"/>
+          <w:sz w:val="21"/>
+          <w:szCs w:val="21"/>
+        </w:rPr>
+        <w:t xml:space="preserve">relational </w:t>
+      </w:r>
+      <w:r>
+        <w:rPr>
+          <w:rFonts w:ascii="Helvetica" w:hAnsi="Helvetica" w:cs="Helvetica"/>
+          <w:color w:val="333333"/>
+          <w:sz w:val="21"/>
+          <w:szCs w:val="21"/>
+        </w:rPr>
+        <w:t xml:space="preserve">data tables were joined together following the relationships diagram in their respective Access databases. </w:t>
       </w:r>
     </w:p>
     <w:p>
@@ -543,6 +233,9 @@
         <w:spacing w:before="0" w:beforeAutospacing="0" w:after="225" w:afterAutospacing="0"/>
         <w:rPr>
           <w:rFonts w:ascii="Helvetica" w:hAnsi="Helvetica" w:cs="Helvetica"/>
+          <w:color w:val="333333"/>
+          <w:sz w:val="21"/>
+          <w:szCs w:val="21"/>
         </w:rPr>
       </w:pPr>
       <w:r>
@@ -552,88 +245,241 @@
           <w:sz w:val="21"/>
           <w:szCs w:val="21"/>
         </w:rPr>
-        <w:t xml:space="preserve">Data from the </w:t>
-      </w:r>
-      <w:r>
-        <w:rPr>
-          <w:rFonts w:ascii="Helvetica" w:hAnsi="Helvetica" w:cs="Helvetica"/>
-          <w:color w:val="333333"/>
-          <w:sz w:val="21"/>
-          <w:szCs w:val="21"/>
-        </w:rPr>
-        <w:t xml:space="preserve">fish </w:t>
-      </w:r>
-      <w:r>
-        <w:rPr>
-          <w:rFonts w:ascii="Helvetica" w:hAnsi="Helvetica" w:cs="Helvetica"/>
-          <w:color w:val="333333"/>
-          <w:sz w:val="21"/>
-          <w:szCs w:val="21"/>
-        </w:rPr>
-        <w:t>sampling gear(s)</w:t>
-      </w:r>
-      <w:r>
-        <w:rPr>
-          <w:rFonts w:ascii="Helvetica" w:hAnsi="Helvetica" w:cs="Helvetica"/>
-          <w:color w:val="333333"/>
-          <w:sz w:val="21"/>
-          <w:szCs w:val="21"/>
-        </w:rPr>
-        <w:t xml:space="preserve"> or sampling times (i.e., normal counts or secondary flushes in the Salvage database)</w:t>
-      </w:r>
-      <w:r>
-        <w:rPr>
-          <w:rFonts w:ascii="Helvetica" w:hAnsi="Helvetica" w:cs="Helvetica"/>
-          <w:color w:val="333333"/>
-          <w:sz w:val="21"/>
-          <w:szCs w:val="21"/>
-        </w:rPr>
-        <w:t xml:space="preserve"> of each survey were retained. </w:t>
-      </w:r>
-      <w:r>
-        <w:rPr>
-          <w:rFonts w:ascii="Helvetica" w:hAnsi="Helvetica" w:cs="Helvetica"/>
-          <w:color w:val="333333"/>
-          <w:sz w:val="21"/>
-          <w:szCs w:val="21"/>
-        </w:rPr>
-        <w:t xml:space="preserve">Data that did not include a fish count and only a water quality sample were removed. </w:t>
-      </w:r>
-      <w:r>
-        <w:rPr>
-          <w:rFonts w:ascii="Helvetica" w:hAnsi="Helvetica" w:cs="Helvetica"/>
-          <w:color w:val="333333"/>
-          <w:sz w:val="21"/>
-          <w:szCs w:val="21"/>
-        </w:rPr>
-        <w:t>In</w:t>
-      </w:r>
-      <w:r>
-        <w:rPr>
-          <w:rFonts w:ascii="Helvetica" w:hAnsi="Helvetica" w:cs="Helvetica"/>
-          <w:color w:val="333333"/>
-          <w:sz w:val="21"/>
-          <w:szCs w:val="21"/>
-        </w:rPr>
-        <w:t xml:space="preserve"> the Salvage dataset, these entries were identified using the unstandardized comments along with a </w:t>
-      </w:r>
-      <w:r>
-        <w:rPr>
-          <w:rFonts w:ascii="Helvetica" w:hAnsi="Helvetica" w:cs="Helvetica"/>
-          <w:color w:val="333333"/>
-          <w:sz w:val="21"/>
-          <w:szCs w:val="21"/>
-        </w:rPr>
-        <w:t>zero-catch</w:t>
-      </w:r>
-      <w:r>
-        <w:rPr>
-          <w:rFonts w:ascii="Helvetica" w:hAnsi="Helvetica" w:cs="Helvetica"/>
-          <w:color w:val="333333"/>
-          <w:sz w:val="21"/>
-          <w:szCs w:val="21"/>
-        </w:rPr>
-        <w:t xml:space="preserve"> count</w:t>
+        <w:t>To ensure consistency across datasets, c</w:t>
+      </w:r>
+      <w:r>
+        <w:rPr>
+          <w:rFonts w:ascii="Helvetica" w:hAnsi="Helvetica" w:cs="Helvetica"/>
+          <w:color w:val="333333"/>
+          <w:sz w:val="21"/>
+          <w:szCs w:val="21"/>
+        </w:rPr>
+        <w:t>olumns and categorical data (e.g., species names) were renamed and units converted.</w:t>
+      </w:r>
+      <w:r>
+        <w:rPr>
+          <w:rFonts w:ascii="Helvetica" w:hAnsi="Helvetica" w:cs="Helvetica"/>
+          <w:color w:val="333333"/>
+          <w:sz w:val="21"/>
+          <w:szCs w:val="21"/>
+        </w:rPr>
+        <w:t xml:space="preserve"> All time data </w:t>
+      </w:r>
+      <w:r>
+        <w:rPr>
+          <w:rFonts w:ascii="Helvetica" w:hAnsi="Helvetica" w:cs="Helvetica"/>
+          <w:color w:val="333333"/>
+          <w:sz w:val="21"/>
+          <w:szCs w:val="21"/>
+        </w:rPr>
+        <w:t>were</w:t>
+      </w:r>
+      <w:r>
+        <w:rPr>
+          <w:rFonts w:ascii="Helvetica" w:hAnsi="Helvetica" w:cs="Helvetica"/>
+          <w:color w:val="333333"/>
+          <w:sz w:val="21"/>
+          <w:szCs w:val="21"/>
+        </w:rPr>
+        <w:t xml:space="preserve"> </w:t>
+      </w:r>
+      <w:r>
+        <w:rPr>
+          <w:rFonts w:ascii="Helvetica" w:hAnsi="Helvetica" w:cs="Helvetica"/>
+          <w:color w:val="333333"/>
+          <w:sz w:val="21"/>
+          <w:szCs w:val="21"/>
+        </w:rPr>
+        <w:t>converted</w:t>
+      </w:r>
+      <w:r>
+        <w:rPr>
+          <w:rFonts w:ascii="Helvetica" w:hAnsi="Helvetica" w:cs="Helvetica"/>
+          <w:color w:val="333333"/>
+          <w:sz w:val="21"/>
+          <w:szCs w:val="21"/>
+        </w:rPr>
+        <w:t xml:space="preserve"> </w:t>
+      </w:r>
+      <w:r>
+        <w:rPr>
+          <w:rFonts w:ascii="Helvetica" w:hAnsi="Helvetica" w:cs="Helvetica"/>
+          <w:color w:val="333333"/>
+          <w:sz w:val="21"/>
+          <w:szCs w:val="21"/>
+        </w:rPr>
+        <w:t>to</w:t>
+      </w:r>
+      <w:r>
+        <w:rPr>
+          <w:rFonts w:ascii="Helvetica" w:hAnsi="Helvetica" w:cs="Helvetica"/>
+          <w:color w:val="333333"/>
+          <w:sz w:val="21"/>
+          <w:szCs w:val="21"/>
+        </w:rPr>
+        <w:t xml:space="preserve"> Pacific Time</w:t>
+      </w:r>
+      <w:r>
+        <w:rPr>
+          <w:rFonts w:ascii="Helvetica" w:hAnsi="Helvetica" w:cs="Helvetica"/>
+          <w:color w:val="333333"/>
+          <w:sz w:val="21"/>
+          <w:szCs w:val="21"/>
+        </w:rPr>
+        <w:t xml:space="preserve"> (PST/PDT)</w:t>
+      </w:r>
+      <w:r>
+        <w:rPr>
+          <w:rFonts w:ascii="Helvetica" w:hAnsi="Helvetica" w:cs="Helvetica"/>
+          <w:color w:val="333333"/>
+          <w:sz w:val="21"/>
+          <w:szCs w:val="21"/>
+        </w:rPr>
+        <w:t xml:space="preserve">. </w:t>
+      </w:r>
+      <w:r>
+        <w:rPr>
+          <w:rFonts w:ascii="Helvetica" w:hAnsi="Helvetica" w:cs="Helvetica"/>
+          <w:color w:val="333333"/>
+          <w:sz w:val="21"/>
+          <w:szCs w:val="21"/>
+        </w:rPr>
+        <w:t>In the</w:t>
+      </w:r>
+      <w:r>
+        <w:rPr>
+          <w:rFonts w:ascii="Helvetica" w:hAnsi="Helvetica" w:cs="Helvetica"/>
+          <w:color w:val="333333"/>
+          <w:sz w:val="21"/>
+          <w:szCs w:val="21"/>
+        </w:rPr>
+        <w:t xml:space="preserve"> Salvage </w:t>
+      </w:r>
+      <w:r>
+        <w:rPr>
+          <w:rFonts w:ascii="Helvetica" w:hAnsi="Helvetica" w:cs="Helvetica"/>
+          <w:color w:val="333333"/>
+          <w:sz w:val="21"/>
+          <w:szCs w:val="21"/>
+        </w:rPr>
+        <w:t>dataset, daily sampling occurs throughout</w:t>
+      </w:r>
+      <w:r>
+        <w:rPr>
+          <w:rFonts w:ascii="Helvetica" w:hAnsi="Helvetica" w:cs="Helvetica"/>
+          <w:color w:val="333333"/>
+          <w:sz w:val="21"/>
+          <w:szCs w:val="21"/>
+        </w:rPr>
+        <w:t xml:space="preserve"> </w:t>
+      </w:r>
+      <w:r>
+        <w:rPr>
+          <w:rFonts w:ascii="Helvetica" w:hAnsi="Helvetica" w:cs="Helvetica"/>
+          <w:color w:val="333333"/>
+          <w:sz w:val="21"/>
+          <w:szCs w:val="21"/>
+        </w:rPr>
+        <w:t>the 24-hour period</w:t>
+      </w:r>
+      <w:r>
+        <w:rPr>
+          <w:rFonts w:ascii="Helvetica" w:hAnsi="Helvetica" w:cs="Helvetica"/>
+          <w:color w:val="333333"/>
+          <w:sz w:val="21"/>
+          <w:szCs w:val="21"/>
+        </w:rPr>
+        <w:t xml:space="preserve"> and</w:t>
+      </w:r>
+      <w:r>
+        <w:rPr>
+          <w:rFonts w:ascii="Helvetica" w:hAnsi="Helvetica" w:cs="Helvetica"/>
+          <w:color w:val="333333"/>
+          <w:sz w:val="21"/>
+          <w:szCs w:val="21"/>
+        </w:rPr>
+        <w:t xml:space="preserve"> due to the </w:t>
+      </w:r>
+      <w:r>
+        <w:rPr>
+          <w:rFonts w:ascii="Helvetica" w:hAnsi="Helvetica" w:cs="Helvetica"/>
+          <w:color w:val="333333"/>
+          <w:sz w:val="21"/>
+          <w:szCs w:val="21"/>
+        </w:rPr>
+        <w:t>manual recording of sampling time</w:t>
+      </w:r>
+      <w:r>
+        <w:rPr>
+          <w:rFonts w:ascii="Helvetica" w:hAnsi="Helvetica" w:cs="Helvetica"/>
+          <w:color w:val="333333"/>
+          <w:sz w:val="21"/>
+          <w:szCs w:val="21"/>
+        </w:rPr>
+        <w:t>s</w:t>
+      </w:r>
+      <w:r>
+        <w:rPr>
+          <w:rFonts w:ascii="Helvetica" w:hAnsi="Helvetica" w:cs="Helvetica"/>
+          <w:color w:val="333333"/>
+          <w:sz w:val="21"/>
+          <w:szCs w:val="21"/>
+        </w:rPr>
+        <w:t xml:space="preserve">, there are instances </w:t>
+      </w:r>
+      <w:r>
+        <w:rPr>
+          <w:rFonts w:ascii="Helvetica" w:hAnsi="Helvetica" w:cs="Helvetica"/>
+          <w:color w:val="333333"/>
+          <w:sz w:val="21"/>
+          <w:szCs w:val="21"/>
+        </w:rPr>
+        <w:t xml:space="preserve">where time was recorded as 2 AM on the </w:t>
+      </w:r>
+      <w:r>
+        <w:rPr>
+          <w:rFonts w:ascii="Helvetica" w:hAnsi="Helvetica" w:cs="Helvetica"/>
+          <w:color w:val="333333"/>
+          <w:sz w:val="21"/>
+          <w:szCs w:val="21"/>
+        </w:rPr>
+        <w:t>Spring daylight savings time day</w:t>
+      </w:r>
+      <w:r>
+        <w:rPr>
+          <w:rFonts w:ascii="Helvetica" w:hAnsi="Helvetica" w:cs="Helvetica"/>
+          <w:color w:val="333333"/>
+          <w:sz w:val="21"/>
+          <w:szCs w:val="21"/>
+        </w:rPr>
+        <w:t xml:space="preserve">, a </w:t>
+      </w:r>
+      <w:r>
+        <w:rPr>
+          <w:rFonts w:ascii="Helvetica" w:hAnsi="Helvetica" w:cs="Helvetica"/>
+          <w:color w:val="333333"/>
+          <w:sz w:val="21"/>
+          <w:szCs w:val="21"/>
+        </w:rPr>
+        <w:t>nonexistent</w:t>
+      </w:r>
+      <w:r>
+        <w:rPr>
+          <w:rFonts w:ascii="Helvetica" w:hAnsi="Helvetica" w:cs="Helvetica"/>
+          <w:color w:val="333333"/>
+          <w:sz w:val="21"/>
+          <w:szCs w:val="21"/>
+        </w:rPr>
+        <w:t xml:space="preserve"> time </w:t>
+      </w:r>
+      <w:r>
+        <w:rPr>
+          <w:rFonts w:ascii="Helvetica" w:hAnsi="Helvetica" w:cs="Helvetica"/>
+          <w:color w:val="333333"/>
+          <w:sz w:val="21"/>
+          <w:szCs w:val="21"/>
+        </w:rPr>
+        <w:t>since 2 AM is skipped on these days</w:t>
       </w:r>
       <w:r>
         <w:rPr>
@@ -660,7 +506,90 @@
           <w:sz w:val="21"/>
           <w:szCs w:val="21"/>
         </w:rPr>
+        <w:t xml:space="preserve">These </w:t>
+      </w:r>
+      <w:r>
+        <w:rPr>
+          <w:rFonts w:ascii="Helvetica" w:hAnsi="Helvetica" w:cs="Helvetica"/>
+          <w:color w:val="333333"/>
+          <w:sz w:val="21"/>
+          <w:szCs w:val="21"/>
+        </w:rPr>
+        <w:t>entries</w:t>
+      </w:r>
+      <w:r>
+        <w:rPr>
+          <w:rFonts w:ascii="Helvetica" w:hAnsi="Helvetica" w:cs="Helvetica"/>
+          <w:color w:val="333333"/>
+          <w:sz w:val="21"/>
+          <w:szCs w:val="21"/>
+        </w:rPr>
+        <w:t xml:space="preserve"> were </w:t>
+      </w:r>
+      <w:proofErr w:type="gramStart"/>
+      <w:r>
+        <w:rPr>
+          <w:rFonts w:ascii="Helvetica" w:hAnsi="Helvetica" w:cs="Helvetica"/>
+          <w:color w:val="333333"/>
+          <w:sz w:val="21"/>
+          <w:szCs w:val="21"/>
+        </w:rPr>
+        <w:t>recoded</w:t>
+      </w:r>
+      <w:proofErr w:type="gramEnd"/>
+      <w:r>
+        <w:rPr>
+          <w:rFonts w:ascii="Helvetica" w:hAnsi="Helvetica" w:cs="Helvetica"/>
+          <w:color w:val="333333"/>
+          <w:sz w:val="21"/>
+          <w:szCs w:val="21"/>
+        </w:rPr>
+        <w:t xml:space="preserve"> to 3 AM, but that time may be incorrect and off by </w:t>
+      </w:r>
+      <w:r>
+        <w:rPr>
+          <w:rFonts w:ascii="Helvetica" w:hAnsi="Helvetica" w:cs="Helvetica"/>
+          <w:color w:val="333333"/>
+          <w:sz w:val="21"/>
+          <w:szCs w:val="21"/>
+        </w:rPr>
+        <w:t>one</w:t>
+      </w:r>
+      <w:r>
+        <w:rPr>
+          <w:rFonts w:ascii="Helvetica" w:hAnsi="Helvetica" w:cs="Helvetica"/>
+          <w:color w:val="333333"/>
+          <w:sz w:val="21"/>
+          <w:szCs w:val="21"/>
+        </w:rPr>
+        <w:t xml:space="preserve"> hour</w:t>
+      </w:r>
+      <w:r>
+        <w:rPr>
+          <w:rFonts w:ascii="Helvetica" w:hAnsi="Helvetica" w:cs="Helvetica"/>
+          <w:color w:val="333333"/>
+          <w:sz w:val="21"/>
+          <w:szCs w:val="21"/>
+        </w:rPr>
+        <w:t>.</w:t>
+      </w:r>
+      <w:r>
+        <w:rPr>
+          <w:rFonts w:ascii="Helvetica" w:eastAsiaTheme="minorEastAsia" w:hAnsi="Helvetica" w:cs="Helvetica"/>
+          <w:color w:val="333333"/>
+          <w:sz w:val="21"/>
+          <w:szCs w:val="21"/>
+        </w:rPr>
         <w:t xml:space="preserve"> </w:t>
+      </w:r>
+      <w:r>
+        <w:rPr>
+          <w:rFonts w:ascii="Helvetica" w:hAnsi="Helvetica" w:cs="Helvetica"/>
+          <w:color w:val="333333"/>
+          <w:sz w:val="21"/>
+          <w:szCs w:val="21"/>
+        </w:rPr>
+        <w:t>This fix also does not resolve additional erroneous time entries that may have been recorded before operators fully adjusted for daylight savings.</w:t>
       </w:r>
     </w:p>
     <w:p>
@@ -670,9 +599,6 @@
         <w:spacing w:before="0" w:beforeAutospacing="0" w:after="225" w:afterAutospacing="0"/>
         <w:rPr>
           <w:rFonts w:ascii="Helvetica" w:hAnsi="Helvetica" w:cs="Helvetica"/>
-          <w:color w:val="333333"/>
-          <w:sz w:val="21"/>
-          <w:szCs w:val="21"/>
         </w:rPr>
       </w:pPr>
       <w:r>
@@ -682,7 +608,97 @@
           <w:sz w:val="21"/>
           <w:szCs w:val="21"/>
         </w:rPr>
-        <w:t>To</w:t>
+        <w:t xml:space="preserve">Data from the </w:t>
+      </w:r>
+      <w:r>
+        <w:rPr>
+          <w:rFonts w:ascii="Helvetica" w:hAnsi="Helvetica" w:cs="Helvetica"/>
+          <w:color w:val="333333"/>
+          <w:sz w:val="21"/>
+          <w:szCs w:val="21"/>
+        </w:rPr>
+        <w:t xml:space="preserve">fish </w:t>
+      </w:r>
+      <w:r>
+        <w:rPr>
+          <w:rFonts w:ascii="Helvetica" w:hAnsi="Helvetica" w:cs="Helvetica"/>
+          <w:color w:val="333333"/>
+          <w:sz w:val="21"/>
+          <w:szCs w:val="21"/>
+        </w:rPr>
+        <w:t>sampling gear(s)</w:t>
+      </w:r>
+      <w:r>
+        <w:rPr>
+          <w:rFonts w:ascii="Helvetica" w:hAnsi="Helvetica" w:cs="Helvetica"/>
+          <w:color w:val="333333"/>
+          <w:sz w:val="21"/>
+          <w:szCs w:val="21"/>
+        </w:rPr>
+        <w:t xml:space="preserve"> or sampling times (i.e., normal counts or secondary flushes in the Salvage database)</w:t>
+      </w:r>
+      <w:r>
+        <w:rPr>
+          <w:rFonts w:ascii="Helvetica" w:hAnsi="Helvetica" w:cs="Helvetica"/>
+          <w:color w:val="333333"/>
+          <w:sz w:val="21"/>
+          <w:szCs w:val="21"/>
+        </w:rPr>
+        <w:t xml:space="preserve"> of each survey were retained. </w:t>
+      </w:r>
+      <w:r>
+        <w:rPr>
+          <w:rFonts w:ascii="Helvetica" w:hAnsi="Helvetica" w:cs="Helvetica"/>
+          <w:color w:val="333333"/>
+          <w:sz w:val="21"/>
+          <w:szCs w:val="21"/>
+        </w:rPr>
+        <w:t xml:space="preserve">Data that did not include a fish count and only a water quality sample were removed. </w:t>
+      </w:r>
+      <w:r>
+        <w:rPr>
+          <w:rFonts w:ascii="Helvetica" w:hAnsi="Helvetica" w:cs="Helvetica"/>
+          <w:color w:val="333333"/>
+          <w:sz w:val="21"/>
+          <w:szCs w:val="21"/>
+        </w:rPr>
+        <w:t>In</w:t>
+      </w:r>
+      <w:r>
+        <w:rPr>
+          <w:rFonts w:ascii="Helvetica" w:hAnsi="Helvetica" w:cs="Helvetica"/>
+          <w:color w:val="333333"/>
+          <w:sz w:val="21"/>
+          <w:szCs w:val="21"/>
+        </w:rPr>
+        <w:t xml:space="preserve"> the Salvage dataset, these entries were identified using the unstandardized comments along with a </w:t>
+      </w:r>
+      <w:r>
+        <w:rPr>
+          <w:rFonts w:ascii="Helvetica" w:hAnsi="Helvetica" w:cs="Helvetica"/>
+          <w:color w:val="333333"/>
+          <w:sz w:val="21"/>
+          <w:szCs w:val="21"/>
+        </w:rPr>
+        <w:t>zero-catch</w:t>
+      </w:r>
+      <w:r>
+        <w:rPr>
+          <w:rFonts w:ascii="Helvetica" w:hAnsi="Helvetica" w:cs="Helvetica"/>
+          <w:color w:val="333333"/>
+          <w:sz w:val="21"/>
+          <w:szCs w:val="21"/>
+        </w:rPr>
+        <w:t xml:space="preserve"> count</w:t>
+      </w:r>
+      <w:r>
+        <w:rPr>
+          <w:rFonts w:ascii="Helvetica" w:hAnsi="Helvetica" w:cs="Helvetica"/>
+          <w:color w:val="333333"/>
+          <w:sz w:val="21"/>
+          <w:szCs w:val="21"/>
+        </w:rPr>
+        <w:t>.</w:t>
       </w:r>
       <w:r>
         <w:rPr>
@@ -692,298 +708,6 @@
           <w:szCs w:val="21"/>
         </w:rPr>
         <w:t xml:space="preserve"> </w:t>
-      </w:r>
-      <w:r>
-        <w:rPr>
-          <w:rFonts w:ascii="Helvetica" w:hAnsi="Helvetica" w:cs="Helvetica"/>
-          <w:color w:val="333333"/>
-          <w:sz w:val="21"/>
-          <w:szCs w:val="21"/>
-        </w:rPr>
-        <w:t>allow</w:t>
-      </w:r>
-      <w:r>
-        <w:rPr>
-          <w:rFonts w:ascii="Helvetica" w:hAnsi="Helvetica" w:cs="Helvetica"/>
-          <w:color w:val="333333"/>
-          <w:sz w:val="21"/>
-          <w:szCs w:val="21"/>
-        </w:rPr>
-        <w:t xml:space="preserve"> users</w:t>
-      </w:r>
-      <w:r>
-        <w:rPr>
-          <w:rFonts w:ascii="Helvetica" w:hAnsi="Helvetica" w:cs="Helvetica"/>
-          <w:color w:val="333333"/>
-          <w:sz w:val="21"/>
-          <w:szCs w:val="21"/>
-        </w:rPr>
-        <w:t xml:space="preserve"> </w:t>
-      </w:r>
-      <w:r>
-        <w:rPr>
-          <w:rFonts w:ascii="Helvetica" w:hAnsi="Helvetica" w:cs="Helvetica"/>
-          <w:color w:val="333333"/>
-          <w:sz w:val="21"/>
-          <w:szCs w:val="21"/>
-        </w:rPr>
-        <w:t xml:space="preserve">to </w:t>
-      </w:r>
-      <w:r>
-        <w:rPr>
-          <w:rFonts w:ascii="Helvetica" w:hAnsi="Helvetica" w:cs="Helvetica"/>
-          <w:color w:val="333333"/>
-          <w:sz w:val="21"/>
-          <w:szCs w:val="21"/>
-        </w:rPr>
-        <w:t xml:space="preserve">standardize catch across </w:t>
-      </w:r>
-      <w:r>
-        <w:rPr>
-          <w:rFonts w:ascii="Helvetica" w:hAnsi="Helvetica" w:cs="Helvetica"/>
-          <w:color w:val="333333"/>
-          <w:sz w:val="21"/>
-          <w:szCs w:val="21"/>
-        </w:rPr>
-        <w:t>samples</w:t>
-      </w:r>
-      <w:r>
-        <w:rPr>
-          <w:rFonts w:ascii="Helvetica" w:hAnsi="Helvetica" w:cs="Helvetica"/>
-          <w:color w:val="333333"/>
-          <w:sz w:val="21"/>
-          <w:szCs w:val="21"/>
-        </w:rPr>
-        <w:t xml:space="preserve">, we calculated metrics of effort for each </w:t>
-      </w:r>
-      <w:r>
-        <w:rPr>
-          <w:rFonts w:ascii="Helvetica" w:hAnsi="Helvetica" w:cs="Helvetica"/>
-          <w:color w:val="333333"/>
-          <w:sz w:val="21"/>
-          <w:szCs w:val="21"/>
-        </w:rPr>
-        <w:t>sampling program</w:t>
-      </w:r>
-      <w:r>
-        <w:rPr>
-          <w:rFonts w:ascii="Helvetica" w:hAnsi="Helvetica" w:cs="Helvetica"/>
-          <w:color w:val="333333"/>
-          <w:sz w:val="21"/>
-          <w:szCs w:val="21"/>
-        </w:rPr>
-        <w:t xml:space="preserve"> and method</w:t>
-      </w:r>
-      <w:r>
-        <w:rPr>
-          <w:rFonts w:ascii="Helvetica" w:hAnsi="Helvetica" w:cs="Helvetica"/>
-          <w:color w:val="333333"/>
-          <w:sz w:val="21"/>
-          <w:szCs w:val="21"/>
-        </w:rPr>
-        <w:t xml:space="preserve">. Sampling effort was quantified following the methods of the component surveys, as either tow area (for the otter trawls) or tow volume (for all other gear types). </w:t>
-      </w:r>
-      <w:r>
-        <w:rPr>
-          <w:rFonts w:ascii="Helvetica" w:hAnsi="Helvetica" w:cs="Helvetica"/>
-          <w:color w:val="333333"/>
-          <w:sz w:val="21"/>
-          <w:szCs w:val="21"/>
-        </w:rPr>
-        <w:t xml:space="preserve">The </w:t>
-      </w:r>
-      <w:proofErr w:type="gramStart"/>
-      <w:r>
-        <w:rPr>
-          <w:rFonts w:ascii="Helvetica" w:hAnsi="Helvetica" w:cs="Helvetica"/>
-          <w:color w:val="333333"/>
-          <w:sz w:val="21"/>
-          <w:szCs w:val="21"/>
-        </w:rPr>
-        <w:t>tow</w:t>
-      </w:r>
-      <w:proofErr w:type="gramEnd"/>
-      <w:r>
-        <w:rPr>
-          <w:rFonts w:ascii="Helvetica" w:hAnsi="Helvetica" w:cs="Helvetica"/>
-          <w:color w:val="333333"/>
-          <w:sz w:val="21"/>
-          <w:szCs w:val="21"/>
-        </w:rPr>
-        <w:t xml:space="preserve"> volume values for Salvage represent the daily export volume for the sampled facility. </w:t>
-      </w:r>
-      <w:r>
-        <w:rPr>
-          <w:rFonts w:ascii="Helvetica" w:hAnsi="Helvetica" w:cs="Helvetica"/>
-          <w:color w:val="333333"/>
-          <w:sz w:val="21"/>
-          <w:szCs w:val="21"/>
-        </w:rPr>
-        <w:t xml:space="preserve">Thus, although multiple salvage samples are collected each day, the tow volume value represents the daily effort. </w:t>
-      </w:r>
-      <w:r>
-        <w:rPr>
-          <w:rFonts w:ascii="Helvetica" w:hAnsi="Helvetica" w:cs="Helvetica"/>
-          <w:color w:val="333333"/>
-          <w:sz w:val="21"/>
-          <w:szCs w:val="21"/>
-        </w:rPr>
-        <w:t xml:space="preserve">Some </w:t>
-      </w:r>
-      <w:proofErr w:type="gramStart"/>
-      <w:r>
-        <w:rPr>
-          <w:rFonts w:ascii="Helvetica" w:hAnsi="Helvetica" w:cs="Helvetica"/>
-          <w:color w:val="333333"/>
-          <w:sz w:val="21"/>
-          <w:szCs w:val="21"/>
-        </w:rPr>
-        <w:t>tow</w:t>
-      </w:r>
-      <w:proofErr w:type="gramEnd"/>
-      <w:r>
-        <w:rPr>
-          <w:rFonts w:ascii="Helvetica" w:hAnsi="Helvetica" w:cs="Helvetica"/>
-          <w:color w:val="333333"/>
-          <w:sz w:val="21"/>
-          <w:szCs w:val="21"/>
-        </w:rPr>
-        <w:t xml:space="preserve"> volumes values are 0 for Salvage and these represent days when no pumping was conducted. </w:t>
-      </w:r>
-      <w:r>
-        <w:rPr>
-          <w:rFonts w:ascii="Helvetica" w:hAnsi="Helvetica" w:cs="Helvetica"/>
-          <w:color w:val="333333"/>
-          <w:sz w:val="21"/>
-          <w:szCs w:val="21"/>
-        </w:rPr>
-        <w:t xml:space="preserve">For </w:t>
-      </w:r>
-      <w:r>
-        <w:rPr>
-          <w:rFonts w:ascii="Helvetica" w:hAnsi="Helvetica" w:cs="Helvetica"/>
-          <w:color w:val="333333"/>
-          <w:sz w:val="21"/>
-          <w:szCs w:val="21"/>
-        </w:rPr>
-        <w:t>the Enhanced Delta Smelt Monitoring Program (</w:t>
-      </w:r>
-      <w:r>
-        <w:rPr>
-          <w:rFonts w:ascii="Helvetica" w:hAnsi="Helvetica" w:cs="Helvetica"/>
-          <w:color w:val="333333"/>
-          <w:sz w:val="21"/>
-          <w:szCs w:val="21"/>
-        </w:rPr>
-        <w:t>EDSM</w:t>
-      </w:r>
-      <w:r>
-        <w:rPr>
-          <w:rFonts w:ascii="Helvetica" w:hAnsi="Helvetica" w:cs="Helvetica"/>
-          <w:color w:val="333333"/>
-          <w:sz w:val="21"/>
-          <w:szCs w:val="21"/>
-        </w:rPr>
-        <w:t>)</w:t>
-      </w:r>
-      <w:r>
-        <w:rPr>
-          <w:rFonts w:ascii="Helvetica" w:hAnsi="Helvetica" w:cs="Helvetica"/>
-          <w:color w:val="333333"/>
-          <w:sz w:val="21"/>
-          <w:szCs w:val="21"/>
-        </w:rPr>
-        <w:t xml:space="preserve"> and</w:t>
-      </w:r>
-      <w:r>
-        <w:rPr>
-          <w:rFonts w:ascii="Helvetica" w:hAnsi="Helvetica" w:cs="Helvetica"/>
-          <w:color w:val="333333"/>
-          <w:sz w:val="21"/>
-          <w:szCs w:val="21"/>
-        </w:rPr>
-        <w:t xml:space="preserve"> Delta Juvenile Fish Monitoring Program</w:t>
-      </w:r>
-      <w:r>
-        <w:rPr>
-          <w:rFonts w:ascii="Helvetica" w:hAnsi="Helvetica" w:cs="Helvetica"/>
-          <w:color w:val="333333"/>
-          <w:sz w:val="21"/>
-          <w:szCs w:val="21"/>
-        </w:rPr>
-        <w:t xml:space="preserve"> </w:t>
-      </w:r>
-      <w:r>
-        <w:rPr>
-          <w:rFonts w:ascii="Helvetica" w:hAnsi="Helvetica" w:cs="Helvetica"/>
-          <w:color w:val="333333"/>
-          <w:sz w:val="21"/>
-          <w:szCs w:val="21"/>
-        </w:rPr>
-        <w:t>(</w:t>
-      </w:r>
-      <w:r>
-        <w:rPr>
-          <w:rFonts w:ascii="Helvetica" w:hAnsi="Helvetica" w:cs="Helvetica"/>
-          <w:color w:val="333333"/>
-          <w:sz w:val="21"/>
-          <w:szCs w:val="21"/>
-        </w:rPr>
-        <w:t>DJFMP</w:t>
-      </w:r>
-      <w:r>
-        <w:rPr>
-          <w:rFonts w:ascii="Helvetica" w:hAnsi="Helvetica" w:cs="Helvetica"/>
-          <w:color w:val="333333"/>
-          <w:sz w:val="21"/>
-          <w:szCs w:val="21"/>
-        </w:rPr>
-        <w:t>)</w:t>
-      </w:r>
-      <w:r>
-        <w:rPr>
-          <w:rFonts w:ascii="Helvetica" w:hAnsi="Helvetica" w:cs="Helvetica"/>
-          <w:color w:val="333333"/>
-          <w:sz w:val="21"/>
-          <w:szCs w:val="21"/>
-        </w:rPr>
-        <w:t xml:space="preserve"> data</w:t>
-      </w:r>
-      <w:r>
-        <w:rPr>
-          <w:rFonts w:ascii="Helvetica" w:hAnsi="Helvetica" w:cs="Helvetica"/>
-          <w:color w:val="333333"/>
-          <w:sz w:val="21"/>
-          <w:szCs w:val="21"/>
-        </w:rPr>
-        <w:t>sets</w:t>
-      </w:r>
-      <w:r>
-        <w:rPr>
-          <w:rFonts w:ascii="Helvetica" w:hAnsi="Helvetica" w:cs="Helvetica"/>
-          <w:color w:val="333333"/>
-          <w:sz w:val="21"/>
-          <w:szCs w:val="21"/>
-        </w:rPr>
-        <w:t>, tow</w:t>
-      </w:r>
-      <w:r>
-        <w:rPr>
-          <w:rFonts w:ascii="Helvetica" w:hAnsi="Helvetica" w:cs="Helvetica"/>
-          <w:color w:val="333333"/>
-          <w:sz w:val="21"/>
-          <w:szCs w:val="21"/>
-        </w:rPr>
-        <w:t xml:space="preserve"> </w:t>
-      </w:r>
-      <w:r>
-        <w:rPr>
-          <w:rFonts w:ascii="Helvetica" w:hAnsi="Helvetica" w:cs="Helvetica"/>
-          <w:color w:val="333333"/>
-          <w:sz w:val="21"/>
-          <w:szCs w:val="21"/>
-        </w:rPr>
-        <w:t>volume was set to NA when debris was detected in the flowmeter, and samples were excluded with gear condition codes 3 (poor sampling), 4 (no sample attempted), or 9 (fish captured outside of live box or cod end and could not be assigned to a specific tow).</w:t>
       </w:r>
       <w:r>
         <w:rPr>
@@ -1014,7 +738,335 @@
           <w:sz w:val="21"/>
           <w:szCs w:val="21"/>
         </w:rPr>
-        <w:t>Catch count in the Salvage dataset was calculated as salvage:</w:t>
+        <w:t>To</w:t>
+      </w:r>
+      <w:r>
+        <w:rPr>
+          <w:rFonts w:ascii="Helvetica" w:hAnsi="Helvetica" w:cs="Helvetica"/>
+          <w:color w:val="333333"/>
+          <w:sz w:val="21"/>
+          <w:szCs w:val="21"/>
+        </w:rPr>
+        <w:t xml:space="preserve"> </w:t>
+      </w:r>
+      <w:r>
+        <w:rPr>
+          <w:rFonts w:ascii="Helvetica" w:hAnsi="Helvetica" w:cs="Helvetica"/>
+          <w:color w:val="333333"/>
+          <w:sz w:val="21"/>
+          <w:szCs w:val="21"/>
+        </w:rPr>
+        <w:t>allow</w:t>
+      </w:r>
+      <w:r>
+        <w:rPr>
+          <w:rFonts w:ascii="Helvetica" w:hAnsi="Helvetica" w:cs="Helvetica"/>
+          <w:color w:val="333333"/>
+          <w:sz w:val="21"/>
+          <w:szCs w:val="21"/>
+        </w:rPr>
+        <w:t xml:space="preserve"> users</w:t>
+      </w:r>
+      <w:r>
+        <w:rPr>
+          <w:rFonts w:ascii="Helvetica" w:hAnsi="Helvetica" w:cs="Helvetica"/>
+          <w:color w:val="333333"/>
+          <w:sz w:val="21"/>
+          <w:szCs w:val="21"/>
+        </w:rPr>
+        <w:t xml:space="preserve"> </w:t>
+      </w:r>
+      <w:r>
+        <w:rPr>
+          <w:rFonts w:ascii="Helvetica" w:hAnsi="Helvetica" w:cs="Helvetica"/>
+          <w:color w:val="333333"/>
+          <w:sz w:val="21"/>
+          <w:szCs w:val="21"/>
+        </w:rPr>
+        <w:t xml:space="preserve">to </w:t>
+      </w:r>
+      <w:r>
+        <w:rPr>
+          <w:rFonts w:ascii="Helvetica" w:hAnsi="Helvetica" w:cs="Helvetica"/>
+          <w:color w:val="333333"/>
+          <w:sz w:val="21"/>
+          <w:szCs w:val="21"/>
+        </w:rPr>
+        <w:t xml:space="preserve">standardize catch across </w:t>
+      </w:r>
+      <w:r>
+        <w:rPr>
+          <w:rFonts w:ascii="Helvetica" w:hAnsi="Helvetica" w:cs="Helvetica"/>
+          <w:color w:val="333333"/>
+          <w:sz w:val="21"/>
+          <w:szCs w:val="21"/>
+        </w:rPr>
+        <w:t>samples</w:t>
+      </w:r>
+      <w:r>
+        <w:rPr>
+          <w:rFonts w:ascii="Helvetica" w:hAnsi="Helvetica" w:cs="Helvetica"/>
+          <w:color w:val="333333"/>
+          <w:sz w:val="21"/>
+          <w:szCs w:val="21"/>
+        </w:rPr>
+        <w:t xml:space="preserve">, we calculated metrics of effort for each </w:t>
+      </w:r>
+      <w:r>
+        <w:rPr>
+          <w:rFonts w:ascii="Helvetica" w:hAnsi="Helvetica" w:cs="Helvetica"/>
+          <w:color w:val="333333"/>
+          <w:sz w:val="21"/>
+          <w:szCs w:val="21"/>
+        </w:rPr>
+        <w:t>sampling program</w:t>
+      </w:r>
+      <w:r>
+        <w:rPr>
+          <w:rFonts w:ascii="Helvetica" w:hAnsi="Helvetica" w:cs="Helvetica"/>
+          <w:color w:val="333333"/>
+          <w:sz w:val="21"/>
+          <w:szCs w:val="21"/>
+        </w:rPr>
+        <w:t xml:space="preserve"> and method</w:t>
+      </w:r>
+      <w:r>
+        <w:rPr>
+          <w:rFonts w:ascii="Helvetica" w:hAnsi="Helvetica" w:cs="Helvetica"/>
+          <w:color w:val="333333"/>
+          <w:sz w:val="21"/>
+          <w:szCs w:val="21"/>
+        </w:rPr>
+        <w:t xml:space="preserve">. Sampling effort was quantified following the methods of the component surveys, as either </w:t>
+      </w:r>
+      <w:proofErr w:type="gramStart"/>
+      <w:r>
+        <w:rPr>
+          <w:rFonts w:ascii="Helvetica" w:hAnsi="Helvetica" w:cs="Helvetica"/>
+          <w:color w:val="333333"/>
+          <w:sz w:val="21"/>
+          <w:szCs w:val="21"/>
+        </w:rPr>
+        <w:t>tow</w:t>
+      </w:r>
+      <w:proofErr w:type="gramEnd"/>
+      <w:r>
+        <w:rPr>
+          <w:rFonts w:ascii="Helvetica" w:hAnsi="Helvetica" w:cs="Helvetica"/>
+          <w:color w:val="333333"/>
+          <w:sz w:val="21"/>
+          <w:szCs w:val="21"/>
+        </w:rPr>
+        <w:t xml:space="preserve"> area (for the otter trawls) or tow volume (for all other gear types). </w:t>
+      </w:r>
+      <w:r>
+        <w:rPr>
+          <w:rFonts w:ascii="Helvetica" w:hAnsi="Helvetica" w:cs="Helvetica"/>
+          <w:color w:val="333333"/>
+          <w:sz w:val="21"/>
+          <w:szCs w:val="21"/>
+        </w:rPr>
+        <w:t xml:space="preserve">The </w:t>
+      </w:r>
+      <w:proofErr w:type="gramStart"/>
+      <w:r>
+        <w:rPr>
+          <w:rFonts w:ascii="Helvetica" w:hAnsi="Helvetica" w:cs="Helvetica"/>
+          <w:color w:val="333333"/>
+          <w:sz w:val="21"/>
+          <w:szCs w:val="21"/>
+        </w:rPr>
+        <w:t>tow</w:t>
+      </w:r>
+      <w:proofErr w:type="gramEnd"/>
+      <w:r>
+        <w:rPr>
+          <w:rFonts w:ascii="Helvetica" w:hAnsi="Helvetica" w:cs="Helvetica"/>
+          <w:color w:val="333333"/>
+          <w:sz w:val="21"/>
+          <w:szCs w:val="21"/>
+        </w:rPr>
+        <w:t xml:space="preserve"> volume values for Salvage represent the daily export volume for the sampled facility. </w:t>
+      </w:r>
+      <w:r>
+        <w:rPr>
+          <w:rFonts w:ascii="Helvetica" w:hAnsi="Helvetica" w:cs="Helvetica"/>
+          <w:color w:val="333333"/>
+          <w:sz w:val="21"/>
+          <w:szCs w:val="21"/>
+        </w:rPr>
+        <w:t xml:space="preserve">Thus, although multiple salvage samples are collected each day, the tow volume value represents the daily effort. </w:t>
+      </w:r>
+      <w:r>
+        <w:rPr>
+          <w:rFonts w:ascii="Helvetica" w:hAnsi="Helvetica" w:cs="Helvetica"/>
+          <w:color w:val="333333"/>
+          <w:sz w:val="21"/>
+          <w:szCs w:val="21"/>
+        </w:rPr>
+        <w:t>Some tow volumes values are 0 for Salvage and these represent days when no pumping was conducted</w:t>
+      </w:r>
+      <w:r>
+        <w:rPr>
+          <w:rFonts w:ascii="Helvetica" w:hAnsi="Helvetica" w:cs="Helvetica"/>
+          <w:color w:val="333333"/>
+          <w:sz w:val="21"/>
+          <w:szCs w:val="21"/>
+        </w:rPr>
+        <w:t xml:space="preserve"> but valid salvage counts occurred</w:t>
+      </w:r>
+      <w:r>
+        <w:rPr>
+          <w:rFonts w:ascii="Helvetica" w:hAnsi="Helvetica" w:cs="Helvetica"/>
+          <w:color w:val="333333"/>
+          <w:sz w:val="21"/>
+          <w:szCs w:val="21"/>
+        </w:rPr>
+        <w:t xml:space="preserve">. </w:t>
+      </w:r>
+      <w:r>
+        <w:rPr>
+          <w:rFonts w:ascii="Helvetica" w:hAnsi="Helvetica" w:cs="Helvetica"/>
+          <w:color w:val="333333"/>
+          <w:sz w:val="21"/>
+          <w:szCs w:val="21"/>
+        </w:rPr>
+        <w:t xml:space="preserve">For </w:t>
+      </w:r>
+      <w:r>
+        <w:rPr>
+          <w:rFonts w:ascii="Helvetica" w:hAnsi="Helvetica" w:cs="Helvetica"/>
+          <w:color w:val="333333"/>
+          <w:sz w:val="21"/>
+          <w:szCs w:val="21"/>
+        </w:rPr>
+        <w:t>the Enhanced Delta Smelt Monitoring Program (</w:t>
+      </w:r>
+      <w:r>
+        <w:rPr>
+          <w:rFonts w:ascii="Helvetica" w:hAnsi="Helvetica" w:cs="Helvetica"/>
+          <w:color w:val="333333"/>
+          <w:sz w:val="21"/>
+          <w:szCs w:val="21"/>
+        </w:rPr>
+        <w:t>EDSM</w:t>
+      </w:r>
+      <w:r>
+        <w:rPr>
+          <w:rFonts w:ascii="Helvetica" w:hAnsi="Helvetica" w:cs="Helvetica"/>
+          <w:color w:val="333333"/>
+          <w:sz w:val="21"/>
+          <w:szCs w:val="21"/>
+        </w:rPr>
+        <w:t>)</w:t>
+      </w:r>
+      <w:r>
+        <w:rPr>
+          <w:rFonts w:ascii="Helvetica" w:hAnsi="Helvetica" w:cs="Helvetica"/>
+          <w:color w:val="333333"/>
+          <w:sz w:val="21"/>
+          <w:szCs w:val="21"/>
+        </w:rPr>
+        <w:t xml:space="preserve"> and</w:t>
+      </w:r>
+      <w:r>
+        <w:rPr>
+          <w:rFonts w:ascii="Helvetica" w:hAnsi="Helvetica" w:cs="Helvetica"/>
+          <w:color w:val="333333"/>
+          <w:sz w:val="21"/>
+          <w:szCs w:val="21"/>
+        </w:rPr>
+        <w:t xml:space="preserve"> Delta Juvenile Fish Monitoring Program</w:t>
+      </w:r>
+      <w:r>
+        <w:rPr>
+          <w:rFonts w:ascii="Helvetica" w:hAnsi="Helvetica" w:cs="Helvetica"/>
+          <w:color w:val="333333"/>
+          <w:sz w:val="21"/>
+          <w:szCs w:val="21"/>
+        </w:rPr>
+        <w:t xml:space="preserve"> </w:t>
+      </w:r>
+      <w:r>
+        <w:rPr>
+          <w:rFonts w:ascii="Helvetica" w:hAnsi="Helvetica" w:cs="Helvetica"/>
+          <w:color w:val="333333"/>
+          <w:sz w:val="21"/>
+          <w:szCs w:val="21"/>
+        </w:rPr>
+        <w:t>(</w:t>
+      </w:r>
+      <w:r>
+        <w:rPr>
+          <w:rFonts w:ascii="Helvetica" w:hAnsi="Helvetica" w:cs="Helvetica"/>
+          <w:color w:val="333333"/>
+          <w:sz w:val="21"/>
+          <w:szCs w:val="21"/>
+        </w:rPr>
+        <w:t>DJFMP</w:t>
+      </w:r>
+      <w:r>
+        <w:rPr>
+          <w:rFonts w:ascii="Helvetica" w:hAnsi="Helvetica" w:cs="Helvetica"/>
+          <w:color w:val="333333"/>
+          <w:sz w:val="21"/>
+          <w:szCs w:val="21"/>
+        </w:rPr>
+        <w:t>)</w:t>
+      </w:r>
+      <w:r>
+        <w:rPr>
+          <w:rFonts w:ascii="Helvetica" w:hAnsi="Helvetica" w:cs="Helvetica"/>
+          <w:color w:val="333333"/>
+          <w:sz w:val="21"/>
+          <w:szCs w:val="21"/>
+        </w:rPr>
+        <w:t xml:space="preserve"> data</w:t>
+      </w:r>
+      <w:r>
+        <w:rPr>
+          <w:rFonts w:ascii="Helvetica" w:hAnsi="Helvetica" w:cs="Helvetica"/>
+          <w:color w:val="333333"/>
+          <w:sz w:val="21"/>
+          <w:szCs w:val="21"/>
+        </w:rPr>
+        <w:t>sets</w:t>
+      </w:r>
+      <w:r>
+        <w:rPr>
+          <w:rFonts w:ascii="Helvetica" w:hAnsi="Helvetica" w:cs="Helvetica"/>
+          <w:color w:val="333333"/>
+          <w:sz w:val="21"/>
+          <w:szCs w:val="21"/>
+        </w:rPr>
+        <w:t>, tow</w:t>
+      </w:r>
+      <w:r>
+        <w:rPr>
+          <w:rFonts w:ascii="Helvetica" w:hAnsi="Helvetica" w:cs="Helvetica"/>
+          <w:color w:val="333333"/>
+          <w:sz w:val="21"/>
+          <w:szCs w:val="21"/>
+        </w:rPr>
+        <w:t xml:space="preserve"> </w:t>
+      </w:r>
+      <w:r>
+        <w:rPr>
+          <w:rFonts w:ascii="Helvetica" w:hAnsi="Helvetica" w:cs="Helvetica"/>
+          <w:color w:val="333333"/>
+          <w:sz w:val="21"/>
+          <w:szCs w:val="21"/>
+        </w:rPr>
+        <w:t>volume was set to NA when debris was detected in the flowmeter, and samples were excluded with gear condition codes 3 (poor sampling), 4 (no sample attempted), or 9 (fish captured outside of live box or cod end and could not be assigned to a specific tow).</w:t>
+      </w:r>
+      <w:r>
+        <w:rPr>
+          <w:rFonts w:ascii="Helvetica" w:hAnsi="Helvetica" w:cs="Helvetica"/>
+          <w:color w:val="333333"/>
+          <w:sz w:val="21"/>
+          <w:szCs w:val="21"/>
+        </w:rPr>
+        <w:t xml:space="preserve"> </w:t>
       </w:r>
     </w:p>
     <w:p>
@@ -1032,109 +1084,11 @@
       <w:r>
         <w:rPr>
           <w:rFonts w:ascii="Helvetica" w:hAnsi="Helvetica" w:cs="Helvetica"/>
-          <w:i/>
-          <w:iCs/>
-          <w:color w:val="333333"/>
-          <w:sz w:val="21"/>
-          <w:szCs w:val="21"/>
-        </w:rPr>
-        <w:t>S</w:t>
-      </w:r>
-      <w:r>
-        <w:rPr>
-          <w:rFonts w:ascii="Helvetica" w:hAnsi="Helvetica" w:cs="Helvetica"/>
-          <w:color w:val="333333"/>
-          <w:sz w:val="21"/>
-          <w:szCs w:val="21"/>
-        </w:rPr>
-        <w:t xml:space="preserve"> = </w:t>
-      </w:r>
-      <w:proofErr w:type="gramStart"/>
-      <w:r>
-        <w:rPr>
-          <w:rFonts w:ascii="Helvetica" w:hAnsi="Helvetica" w:cs="Helvetica"/>
-          <w:i/>
-          <w:iCs/>
-          <w:color w:val="333333"/>
-          <w:sz w:val="21"/>
-          <w:szCs w:val="21"/>
-        </w:rPr>
-        <w:t>N</w:t>
-      </w:r>
-      <w:r>
-        <w:rPr>
-          <w:rFonts w:ascii="Helvetica" w:hAnsi="Helvetica" w:cs="Helvetica"/>
-          <w:color w:val="333333"/>
-          <w:sz w:val="21"/>
-          <w:szCs w:val="21"/>
-          <w:vertAlign w:val="subscript"/>
-        </w:rPr>
-        <w:softHyphen/>
-      </w:r>
-      <w:r>
-        <w:rPr>
-          <w:rFonts w:ascii="Helvetica" w:hAnsi="Helvetica" w:cs="Helvetica"/>
-          <w:color w:val="333333"/>
-          <w:sz w:val="21"/>
-          <w:szCs w:val="21"/>
-        </w:rPr>
-        <w:t>(</w:t>
-      </w:r>
-      <w:proofErr w:type="spellStart"/>
-      <w:proofErr w:type="gramEnd"/>
-      <w:r>
-        <w:rPr>
-          <w:rFonts w:ascii="Helvetica" w:hAnsi="Helvetica" w:cs="Helvetica"/>
-          <w:i/>
-          <w:iCs/>
-          <w:color w:val="333333"/>
-          <w:sz w:val="21"/>
-          <w:szCs w:val="21"/>
-        </w:rPr>
-        <w:t>T</w:t>
-      </w:r>
-      <w:r>
-        <w:rPr>
-          <w:rFonts w:ascii="Helvetica" w:hAnsi="Helvetica" w:cs="Helvetica"/>
-          <w:i/>
-          <w:iCs/>
-          <w:color w:val="333333"/>
-          <w:sz w:val="21"/>
-          <w:szCs w:val="21"/>
-        </w:rPr>
-        <w:t>p</w:t>
-      </w:r>
-      <w:proofErr w:type="spellEnd"/>
-      <w:r>
-        <w:rPr>
-          <w:rFonts w:ascii="Helvetica" w:hAnsi="Helvetica" w:cs="Helvetica"/>
-          <w:i/>
-          <w:iCs/>
-          <w:color w:val="333333"/>
-          <w:sz w:val="21"/>
-          <w:szCs w:val="21"/>
-        </w:rPr>
-        <w:t>/T</w:t>
-      </w:r>
-      <w:r>
-        <w:rPr>
-          <w:rFonts w:ascii="Helvetica" w:hAnsi="Helvetica" w:cs="Helvetica"/>
-          <w:i/>
-          <w:iCs/>
-          <w:color w:val="333333"/>
-          <w:sz w:val="21"/>
-          <w:szCs w:val="21"/>
-        </w:rPr>
-        <w:t>c</w:t>
-      </w:r>
-      <w:r>
-        <w:rPr>
-          <w:rFonts w:ascii="Helvetica" w:hAnsi="Helvetica" w:cs="Helvetica"/>
-          <w:color w:val="333333"/>
-          <w:sz w:val="21"/>
-          <w:szCs w:val="21"/>
-        </w:rPr>
-        <w:t>),</w:t>
+          <w:color w:val="333333"/>
+          <w:sz w:val="21"/>
+          <w:szCs w:val="21"/>
+        </w:rPr>
+        <w:t>Catch count in the Salvage dataset was calculated as salvage:</w:t>
       </w:r>
     </w:p>
     <w:p>
@@ -1152,24 +1106,6 @@
       <w:r>
         <w:rPr>
           <w:rFonts w:ascii="Helvetica" w:hAnsi="Helvetica" w:cs="Helvetica"/>
-          <w:color w:val="333333"/>
-          <w:sz w:val="21"/>
-          <w:szCs w:val="21"/>
-        </w:rPr>
-        <w:t>w</w:t>
-      </w:r>
-      <w:r>
-        <w:rPr>
-          <w:rFonts w:ascii="Helvetica" w:hAnsi="Helvetica" w:cs="Helvetica"/>
-          <w:color w:val="333333"/>
-          <w:sz w:val="21"/>
-          <w:szCs w:val="21"/>
-        </w:rPr>
-        <w:t xml:space="preserve">here </w:t>
-      </w:r>
-      <w:r>
-        <w:rPr>
-          <w:rFonts w:ascii="Helvetica" w:hAnsi="Helvetica" w:cs="Helvetica"/>
           <w:i/>
           <w:iCs/>
           <w:color w:val="333333"/>
@@ -1185,8 +1121,9 @@
           <w:sz w:val="21"/>
           <w:szCs w:val="21"/>
         </w:rPr>
-        <w:t xml:space="preserve"> = Salvage, </w:t>
-      </w:r>
+        <w:t xml:space="preserve"> = </w:t>
+      </w:r>
+      <w:proofErr w:type="gramStart"/>
       <w:r>
         <w:rPr>
           <w:rFonts w:ascii="Helvetica" w:hAnsi="Helvetica" w:cs="Helvetica"/>
@@ -1204,10 +1141,21 @@
           <w:color w:val="333333"/>
           <w:sz w:val="21"/>
           <w:szCs w:val="21"/>
-        </w:rPr>
-        <w:t xml:space="preserve"> = the observed count of each species, </w:t>
+          <w:vertAlign w:val="subscript"/>
+        </w:rPr>
+        <w:softHyphen/>
+      </w:r>
+      <w:r>
+        <w:rPr>
+          <w:rFonts w:ascii="Helvetica" w:hAnsi="Helvetica" w:cs="Helvetica"/>
+          <w:color w:val="333333"/>
+          <w:sz w:val="21"/>
+          <w:szCs w:val="21"/>
+        </w:rPr>
+        <w:t>(</w:t>
       </w:r>
       <w:proofErr w:type="spellStart"/>
+      <w:proofErr w:type="gramEnd"/>
       <w:r>
         <w:rPr>
           <w:rFonts w:ascii="Helvetica" w:hAnsi="Helvetica" w:cs="Helvetica"/>
@@ -1234,22 +1182,13 @@
       <w:r>
         <w:rPr>
           <w:rFonts w:ascii="Helvetica" w:hAnsi="Helvetica" w:cs="Helvetica"/>
-          <w:color w:val="333333"/>
-          <w:sz w:val="21"/>
-          <w:szCs w:val="21"/>
-        </w:rPr>
-        <w:t xml:space="preserve"> = the total time pumped (minutes), and </w:t>
-      </w:r>
-      <w:r>
-        <w:rPr>
-          <w:rFonts w:ascii="Helvetica" w:hAnsi="Helvetica" w:cs="Helvetica"/>
           <w:i/>
           <w:iCs/>
           <w:color w:val="333333"/>
           <w:sz w:val="21"/>
           <w:szCs w:val="21"/>
         </w:rPr>
-        <w:t>T</w:t>
+        <w:t>/T</w:t>
       </w:r>
       <w:r>
         <w:rPr>
@@ -1269,7 +1208,7 @@
           <w:sz w:val="21"/>
           <w:szCs w:val="21"/>
         </w:rPr>
-        <w:t xml:space="preserve"> = the total time sampled (minutes; CDFW 2018).</w:t>
+        <w:t>),</w:t>
       </w:r>
     </w:p>
     <w:p>
@@ -1291,169 +1230,120 @@
           <w:sz w:val="21"/>
           <w:szCs w:val="21"/>
         </w:rPr>
-        <w:t xml:space="preserve">Generally, </w:t>
-      </w:r>
-      <w:r>
-        <w:rPr>
-          <w:rFonts w:ascii="Helvetica" w:hAnsi="Helvetica" w:cs="Helvetica"/>
-          <w:color w:val="333333"/>
-          <w:sz w:val="21"/>
-          <w:szCs w:val="21"/>
-        </w:rPr>
-        <w:t>surveys</w:t>
-      </w:r>
-      <w:r>
-        <w:rPr>
-          <w:rFonts w:ascii="Helvetica" w:hAnsi="Helvetica" w:cs="Helvetica"/>
-          <w:color w:val="333333"/>
-          <w:sz w:val="21"/>
-          <w:szCs w:val="21"/>
-        </w:rPr>
-        <w:t xml:space="preserve"> measure </w:t>
-      </w:r>
-      <w:r>
-        <w:rPr>
-          <w:rFonts w:ascii="Helvetica" w:hAnsi="Helvetica" w:cs="Helvetica"/>
-          <w:color w:val="333333"/>
-          <w:sz w:val="21"/>
-          <w:szCs w:val="21"/>
-        </w:rPr>
-        <w:t xml:space="preserve">lengths for </w:t>
-      </w:r>
-      <w:r>
-        <w:rPr>
-          <w:rFonts w:ascii="Helvetica" w:hAnsi="Helvetica" w:cs="Helvetica"/>
-          <w:color w:val="333333"/>
-          <w:sz w:val="21"/>
-          <w:szCs w:val="21"/>
-        </w:rPr>
-        <w:t xml:space="preserve">only </w:t>
-      </w:r>
-      <w:r>
-        <w:rPr>
-          <w:rFonts w:ascii="Helvetica" w:hAnsi="Helvetica" w:cs="Helvetica"/>
-          <w:color w:val="333333"/>
-          <w:sz w:val="21"/>
-          <w:szCs w:val="21"/>
-        </w:rPr>
-        <w:t xml:space="preserve">a subset of the total catch of a given species from each </w:t>
-      </w:r>
-      <w:r>
-        <w:rPr>
-          <w:rFonts w:ascii="Helvetica" w:hAnsi="Helvetica" w:cs="Helvetica"/>
-          <w:color w:val="333333"/>
-          <w:sz w:val="21"/>
-          <w:szCs w:val="21"/>
-        </w:rPr>
-        <w:t>sample</w:t>
-      </w:r>
-      <w:r>
-        <w:rPr>
-          <w:rFonts w:ascii="Helvetica" w:hAnsi="Helvetica" w:cs="Helvetica"/>
-          <w:color w:val="333333"/>
-          <w:sz w:val="21"/>
-          <w:szCs w:val="21"/>
-        </w:rPr>
-        <w:t xml:space="preserve"> in </w:t>
-      </w:r>
-      <w:r>
-        <w:rPr>
-          <w:rFonts w:ascii="Helvetica" w:hAnsi="Helvetica" w:cs="Helvetica"/>
-          <w:color w:val="333333"/>
-          <w:sz w:val="21"/>
-          <w:szCs w:val="21"/>
-        </w:rPr>
-        <w:t>a process called subsampling</w:t>
-      </w:r>
-      <w:r>
-        <w:rPr>
-          <w:rFonts w:ascii="Helvetica" w:hAnsi="Helvetica" w:cs="Helvetica"/>
-          <w:color w:val="333333"/>
-          <w:sz w:val="21"/>
-          <w:szCs w:val="21"/>
-        </w:rPr>
-        <w:t xml:space="preserve">. To estimate the frequency of </w:t>
-      </w:r>
-      <w:r>
-        <w:rPr>
-          <w:rFonts w:ascii="Helvetica" w:hAnsi="Helvetica" w:cs="Helvetica"/>
-          <w:color w:val="333333"/>
-          <w:sz w:val="21"/>
-          <w:szCs w:val="21"/>
-        </w:rPr>
-        <w:t xml:space="preserve">each recorded </w:t>
-      </w:r>
-      <w:r>
-        <w:rPr>
-          <w:rFonts w:ascii="Helvetica" w:hAnsi="Helvetica" w:cs="Helvetica"/>
-          <w:color w:val="333333"/>
-          <w:sz w:val="21"/>
-          <w:szCs w:val="21"/>
-        </w:rPr>
-        <w:t>length</w:t>
-      </w:r>
-      <w:r>
-        <w:rPr>
-          <w:rFonts w:ascii="Helvetica" w:hAnsi="Helvetica" w:cs="Helvetica"/>
-          <w:color w:val="333333"/>
-          <w:sz w:val="21"/>
-          <w:szCs w:val="21"/>
-        </w:rPr>
-        <w:t xml:space="preserve"> </w:t>
-      </w:r>
-      <w:r>
-        <w:rPr>
-          <w:rFonts w:ascii="Helvetica" w:hAnsi="Helvetica" w:cs="Helvetica"/>
-          <w:color w:val="333333"/>
-          <w:sz w:val="21"/>
-          <w:szCs w:val="21"/>
-        </w:rPr>
-        <w:t xml:space="preserve">across all individuals </w:t>
-      </w:r>
-      <w:r>
-        <w:rPr>
-          <w:rFonts w:ascii="Helvetica" w:hAnsi="Helvetica" w:cs="Helvetica"/>
-          <w:color w:val="333333"/>
-          <w:sz w:val="21"/>
-          <w:szCs w:val="21"/>
-        </w:rPr>
-        <w:t>caught in a sample</w:t>
-      </w:r>
-      <w:r>
-        <w:rPr>
-          <w:rFonts w:ascii="Helvetica" w:hAnsi="Helvetica" w:cs="Helvetica"/>
-          <w:color w:val="333333"/>
-          <w:sz w:val="21"/>
-          <w:szCs w:val="21"/>
-        </w:rPr>
-        <w:t xml:space="preserve">, we calculated the adjusted length frequencies for each species in each </w:t>
-      </w:r>
-      <w:r>
-        <w:rPr>
-          <w:rFonts w:ascii="Helvetica" w:hAnsi="Helvetica" w:cs="Helvetica"/>
-          <w:color w:val="333333"/>
-          <w:sz w:val="21"/>
-          <w:szCs w:val="21"/>
-        </w:rPr>
-        <w:t xml:space="preserve">sample </w:t>
-      </w:r>
-      <w:r>
-        <w:rPr>
-          <w:rFonts w:ascii="Helvetica" w:hAnsi="Helvetica" w:cs="Helvetica"/>
-          <w:color w:val="333333"/>
-          <w:sz w:val="21"/>
-          <w:szCs w:val="21"/>
-        </w:rPr>
-        <w:t xml:space="preserve">following </w:t>
-      </w:r>
-      <w:r>
-        <w:rPr>
-          <w:rFonts w:ascii="Helvetica" w:hAnsi="Helvetica" w:cs="Helvetica"/>
-          <w:color w:val="333333"/>
-          <w:sz w:val="21"/>
-          <w:szCs w:val="21"/>
-        </w:rPr>
-        <w:t>the methods of FMWT (James White, personal communication):</w:t>
+        <w:t>w</w:t>
+      </w:r>
+      <w:r>
+        <w:rPr>
+          <w:rFonts w:ascii="Helvetica" w:hAnsi="Helvetica" w:cs="Helvetica"/>
+          <w:color w:val="333333"/>
+          <w:sz w:val="21"/>
+          <w:szCs w:val="21"/>
+        </w:rPr>
+        <w:t xml:space="preserve">here </w:t>
+      </w:r>
+      <w:r>
+        <w:rPr>
+          <w:rFonts w:ascii="Helvetica" w:hAnsi="Helvetica" w:cs="Helvetica"/>
+          <w:i/>
+          <w:iCs/>
+          <w:color w:val="333333"/>
+          <w:sz w:val="21"/>
+          <w:szCs w:val="21"/>
+        </w:rPr>
+        <w:t>S</w:t>
+      </w:r>
+      <w:r>
+        <w:rPr>
+          <w:rFonts w:ascii="Helvetica" w:hAnsi="Helvetica" w:cs="Helvetica"/>
+          <w:color w:val="333333"/>
+          <w:sz w:val="21"/>
+          <w:szCs w:val="21"/>
+        </w:rPr>
+        <w:t xml:space="preserve"> = Salvage, </w:t>
+      </w:r>
+      <w:r>
+        <w:rPr>
+          <w:rFonts w:ascii="Helvetica" w:hAnsi="Helvetica" w:cs="Helvetica"/>
+          <w:i/>
+          <w:iCs/>
+          <w:color w:val="333333"/>
+          <w:sz w:val="21"/>
+          <w:szCs w:val="21"/>
+        </w:rPr>
+        <w:t>N</w:t>
+      </w:r>
+      <w:r>
+        <w:rPr>
+          <w:rFonts w:ascii="Helvetica" w:hAnsi="Helvetica" w:cs="Helvetica"/>
+          <w:color w:val="333333"/>
+          <w:sz w:val="21"/>
+          <w:szCs w:val="21"/>
+        </w:rPr>
+        <w:t xml:space="preserve"> = the observed count of each species, </w:t>
+      </w:r>
+      <w:proofErr w:type="spellStart"/>
+      <w:r>
+        <w:rPr>
+          <w:rFonts w:ascii="Helvetica" w:hAnsi="Helvetica" w:cs="Helvetica"/>
+          <w:i/>
+          <w:iCs/>
+          <w:color w:val="333333"/>
+          <w:sz w:val="21"/>
+          <w:szCs w:val="21"/>
+        </w:rPr>
+        <w:t>T</w:t>
+      </w:r>
+      <w:r>
+        <w:rPr>
+          <w:rFonts w:ascii="Helvetica" w:hAnsi="Helvetica" w:cs="Helvetica"/>
+          <w:i/>
+          <w:iCs/>
+          <w:color w:val="333333"/>
+          <w:sz w:val="21"/>
+          <w:szCs w:val="21"/>
+        </w:rPr>
+        <w:t>p</w:t>
+      </w:r>
+      <w:proofErr w:type="spellEnd"/>
+      <w:r>
+        <w:rPr>
+          <w:rFonts w:ascii="Helvetica" w:hAnsi="Helvetica" w:cs="Helvetica"/>
+          <w:color w:val="333333"/>
+          <w:sz w:val="21"/>
+          <w:szCs w:val="21"/>
+        </w:rPr>
+        <w:t xml:space="preserve"> = the total time pumped (minutes), and </w:t>
+      </w:r>
+      <w:r>
+        <w:rPr>
+          <w:rFonts w:ascii="Helvetica" w:hAnsi="Helvetica" w:cs="Helvetica"/>
+          <w:i/>
+          <w:iCs/>
+          <w:color w:val="333333"/>
+          <w:sz w:val="21"/>
+          <w:szCs w:val="21"/>
+        </w:rPr>
+        <w:t>T</w:t>
+      </w:r>
+      <w:r>
+        <w:rPr>
+          <w:rFonts w:ascii="Helvetica" w:hAnsi="Helvetica" w:cs="Helvetica"/>
+          <w:i/>
+          <w:iCs/>
+          <w:color w:val="333333"/>
+          <w:sz w:val="21"/>
+          <w:szCs w:val="21"/>
+        </w:rPr>
+        <w:t>c</w:t>
+      </w:r>
+      <w:r>
+        <w:rPr>
+          <w:rFonts w:ascii="Helvetica" w:hAnsi="Helvetica" w:cs="Helvetica"/>
+          <w:color w:val="333333"/>
+          <w:sz w:val="21"/>
+          <w:szCs w:val="21"/>
+        </w:rPr>
+        <w:t xml:space="preserve"> = the total time sampled (minutes; CDFW 2018).</w:t>
       </w:r>
     </w:p>
     <w:p>
@@ -1471,102 +1361,173 @@
       <w:r>
         <w:rPr>
           <w:rFonts w:ascii="Helvetica" w:hAnsi="Helvetica" w:cs="Helvetica"/>
-          <w:i/>
-          <w:iCs/>
-          <w:color w:val="333333"/>
-          <w:sz w:val="21"/>
-          <w:szCs w:val="21"/>
-        </w:rPr>
-        <w:t>A</w:t>
-      </w:r>
-      <w:r>
-        <w:rPr>
-          <w:rFonts w:ascii="Helvetica" w:hAnsi="Helvetica" w:cs="Helvetica"/>
-          <w:i/>
-          <w:iCs/>
-          <w:color w:val="333333"/>
-          <w:sz w:val="21"/>
-          <w:szCs w:val="21"/>
-        </w:rPr>
-        <w:t>l</w:t>
-      </w:r>
-      <w:r>
-        <w:rPr>
-          <w:rFonts w:ascii="Helvetica" w:hAnsi="Helvetica" w:cs="Helvetica"/>
-          <w:color w:val="333333"/>
-          <w:sz w:val="21"/>
-          <w:szCs w:val="21"/>
-        </w:rPr>
-        <w:t>= </w:t>
-      </w:r>
-      <w:r>
-        <w:rPr>
-          <w:rFonts w:ascii="Helvetica" w:hAnsi="Helvetica" w:cs="Helvetica"/>
-          <w:i/>
-          <w:iCs/>
-          <w:color w:val="333333"/>
-          <w:sz w:val="21"/>
-          <w:szCs w:val="21"/>
-        </w:rPr>
-        <w:t>C</w:t>
-      </w:r>
-      <w:r>
-        <w:rPr>
-          <w:rFonts w:ascii="Helvetica" w:hAnsi="Helvetica" w:cs="Helvetica"/>
-          <w:color w:val="333333"/>
-          <w:sz w:val="21"/>
-          <w:szCs w:val="21"/>
-        </w:rPr>
-        <w:t>(</w:t>
-      </w:r>
-      <w:r>
-        <w:rPr>
-          <w:rFonts w:ascii="Cambria Math" w:hAnsi="Cambria Math" w:cs="Cambria Math"/>
-          <w:color w:val="333333"/>
-          <w:sz w:val="21"/>
-          <w:szCs w:val="21"/>
-        </w:rPr>
-        <w:t>𝐹</w:t>
-      </w:r>
-      <w:r>
-        <w:rPr>
-          <w:rFonts w:ascii="Cambria Math" w:hAnsi="Cambria Math" w:cs="Cambria Math"/>
-          <w:i/>
-          <w:iCs/>
-          <w:color w:val="333333"/>
-          <w:sz w:val="21"/>
-          <w:szCs w:val="21"/>
-        </w:rPr>
-        <w:t>l</w:t>
-      </w:r>
-      <w:r>
-        <w:rPr>
-          <w:rFonts w:ascii="Helvetica" w:hAnsi="Helvetica" w:cs="Helvetica"/>
-          <w:i/>
-          <w:iCs/>
-          <w:color w:val="333333"/>
-          <w:sz w:val="21"/>
-          <w:szCs w:val="21"/>
-        </w:rPr>
-        <w:t>/M</w:t>
-      </w:r>
-      <w:r>
-        <w:rPr>
-          <w:rFonts w:ascii="Helvetica" w:hAnsi="Helvetica" w:cs="Helvetica"/>
-          <w:color w:val="333333"/>
-          <w:sz w:val="21"/>
-          <w:szCs w:val="21"/>
-        </w:rPr>
-        <w:t>)</w:t>
-      </w:r>
-      <w:r>
-        <w:rPr>
-          <w:rFonts w:ascii="Helvetica" w:hAnsi="Helvetica" w:cs="Helvetica"/>
-          <w:color w:val="333333"/>
-          <w:sz w:val="21"/>
-          <w:szCs w:val="21"/>
-        </w:rPr>
-        <w:t>,</w:t>
+          <w:color w:val="333333"/>
+          <w:sz w:val="21"/>
+          <w:szCs w:val="21"/>
+        </w:rPr>
+        <w:t xml:space="preserve">Generally, </w:t>
+      </w:r>
+      <w:r>
+        <w:rPr>
+          <w:rFonts w:ascii="Helvetica" w:hAnsi="Helvetica" w:cs="Helvetica"/>
+          <w:color w:val="333333"/>
+          <w:sz w:val="21"/>
+          <w:szCs w:val="21"/>
+        </w:rPr>
+        <w:t>surveys</w:t>
+      </w:r>
+      <w:r>
+        <w:rPr>
+          <w:rFonts w:ascii="Helvetica" w:hAnsi="Helvetica" w:cs="Helvetica"/>
+          <w:color w:val="333333"/>
+          <w:sz w:val="21"/>
+          <w:szCs w:val="21"/>
+        </w:rPr>
+        <w:t xml:space="preserve"> measure </w:t>
+      </w:r>
+      <w:r>
+        <w:rPr>
+          <w:rFonts w:ascii="Helvetica" w:hAnsi="Helvetica" w:cs="Helvetica"/>
+          <w:color w:val="333333"/>
+          <w:sz w:val="21"/>
+          <w:szCs w:val="21"/>
+        </w:rPr>
+        <w:t xml:space="preserve">lengths for </w:t>
+      </w:r>
+      <w:r>
+        <w:rPr>
+          <w:rFonts w:ascii="Helvetica" w:hAnsi="Helvetica" w:cs="Helvetica"/>
+          <w:color w:val="333333"/>
+          <w:sz w:val="21"/>
+          <w:szCs w:val="21"/>
+        </w:rPr>
+        <w:t xml:space="preserve">only </w:t>
+      </w:r>
+      <w:r>
+        <w:rPr>
+          <w:rFonts w:ascii="Helvetica" w:hAnsi="Helvetica" w:cs="Helvetica"/>
+          <w:color w:val="333333"/>
+          <w:sz w:val="21"/>
+          <w:szCs w:val="21"/>
+        </w:rPr>
+        <w:t xml:space="preserve">a subset of the total catch of a given species from each </w:t>
+      </w:r>
+      <w:r>
+        <w:rPr>
+          <w:rFonts w:ascii="Helvetica" w:hAnsi="Helvetica" w:cs="Helvetica"/>
+          <w:color w:val="333333"/>
+          <w:sz w:val="21"/>
+          <w:szCs w:val="21"/>
+        </w:rPr>
+        <w:t>sample</w:t>
+      </w:r>
+      <w:r>
+        <w:rPr>
+          <w:rFonts w:ascii="Helvetica" w:hAnsi="Helvetica" w:cs="Helvetica"/>
+          <w:color w:val="333333"/>
+          <w:sz w:val="21"/>
+          <w:szCs w:val="21"/>
+        </w:rPr>
+        <w:t xml:space="preserve"> in </w:t>
+      </w:r>
+      <w:r>
+        <w:rPr>
+          <w:rFonts w:ascii="Helvetica" w:hAnsi="Helvetica" w:cs="Helvetica"/>
+          <w:color w:val="333333"/>
+          <w:sz w:val="21"/>
+          <w:szCs w:val="21"/>
+        </w:rPr>
+        <w:t>a process called subsampling</w:t>
+      </w:r>
+      <w:r>
+        <w:rPr>
+          <w:rFonts w:ascii="Helvetica" w:hAnsi="Helvetica" w:cs="Helvetica"/>
+          <w:color w:val="333333"/>
+          <w:sz w:val="21"/>
+          <w:szCs w:val="21"/>
+        </w:rPr>
+        <w:t xml:space="preserve">. To estimate the frequency of </w:t>
+      </w:r>
+      <w:r>
+        <w:rPr>
+          <w:rFonts w:ascii="Helvetica" w:hAnsi="Helvetica" w:cs="Helvetica"/>
+          <w:color w:val="333333"/>
+          <w:sz w:val="21"/>
+          <w:szCs w:val="21"/>
+        </w:rPr>
+        <w:t xml:space="preserve">each recorded </w:t>
+      </w:r>
+      <w:r>
+        <w:rPr>
+          <w:rFonts w:ascii="Helvetica" w:hAnsi="Helvetica" w:cs="Helvetica"/>
+          <w:color w:val="333333"/>
+          <w:sz w:val="21"/>
+          <w:szCs w:val="21"/>
+        </w:rPr>
+        <w:t>length</w:t>
+      </w:r>
+      <w:r>
+        <w:rPr>
+          <w:rFonts w:ascii="Helvetica" w:hAnsi="Helvetica" w:cs="Helvetica"/>
+          <w:color w:val="333333"/>
+          <w:sz w:val="21"/>
+          <w:szCs w:val="21"/>
+        </w:rPr>
+        <w:t xml:space="preserve"> </w:t>
+      </w:r>
+      <w:r>
+        <w:rPr>
+          <w:rFonts w:ascii="Helvetica" w:hAnsi="Helvetica" w:cs="Helvetica"/>
+          <w:color w:val="333333"/>
+          <w:sz w:val="21"/>
+          <w:szCs w:val="21"/>
+        </w:rPr>
+        <w:t xml:space="preserve">across all individuals </w:t>
+      </w:r>
+      <w:r>
+        <w:rPr>
+          <w:rFonts w:ascii="Helvetica" w:hAnsi="Helvetica" w:cs="Helvetica"/>
+          <w:color w:val="333333"/>
+          <w:sz w:val="21"/>
+          <w:szCs w:val="21"/>
+        </w:rPr>
+        <w:t>caught in a sample</w:t>
+      </w:r>
+      <w:r>
+        <w:rPr>
+          <w:rFonts w:ascii="Helvetica" w:hAnsi="Helvetica" w:cs="Helvetica"/>
+          <w:color w:val="333333"/>
+          <w:sz w:val="21"/>
+          <w:szCs w:val="21"/>
+        </w:rPr>
+        <w:t xml:space="preserve">, we calculated the adjusted length frequencies for each species in each </w:t>
+      </w:r>
+      <w:r>
+        <w:rPr>
+          <w:rFonts w:ascii="Helvetica" w:hAnsi="Helvetica" w:cs="Helvetica"/>
+          <w:color w:val="333333"/>
+          <w:sz w:val="21"/>
+          <w:szCs w:val="21"/>
+        </w:rPr>
+        <w:t xml:space="preserve">sample </w:t>
+      </w:r>
+      <w:r>
+        <w:rPr>
+          <w:rFonts w:ascii="Helvetica" w:hAnsi="Helvetica" w:cs="Helvetica"/>
+          <w:color w:val="333333"/>
+          <w:sz w:val="21"/>
+          <w:szCs w:val="21"/>
+        </w:rPr>
+        <w:t xml:space="preserve">following </w:t>
+      </w:r>
+      <w:r>
+        <w:rPr>
+          <w:rFonts w:ascii="Helvetica" w:hAnsi="Helvetica" w:cs="Helvetica"/>
+          <w:color w:val="333333"/>
+          <w:sz w:val="21"/>
+          <w:szCs w:val="21"/>
+        </w:rPr>
+        <w:t>the methods of FMWT (James White, personal communication):</w:t>
       </w:r>
     </w:p>
     <w:p>
@@ -1584,15 +1545,6 @@
       <w:r>
         <w:rPr>
           <w:rFonts w:ascii="Helvetica" w:hAnsi="Helvetica" w:cs="Helvetica"/>
-          <w:color w:val="333333"/>
-          <w:sz w:val="21"/>
-          <w:szCs w:val="21"/>
-        </w:rPr>
-        <w:t xml:space="preserve">where </w:t>
-      </w:r>
-      <w:r>
-        <w:rPr>
-          <w:rFonts w:ascii="Helvetica" w:hAnsi="Helvetica" w:cs="Helvetica"/>
           <w:i/>
           <w:iCs/>
           <w:color w:val="333333"/>
@@ -1619,7 +1571,7 @@
           <w:sz w:val="21"/>
           <w:szCs w:val="21"/>
         </w:rPr>
-        <w:t xml:space="preserve"> = adjusted frequency of each recorded length, </w:t>
+        <w:t>= </w:t>
       </w:r>
       <w:r>
         <w:rPr>
@@ -1639,7 +1591,7 @@
           <w:sz w:val="21"/>
           <w:szCs w:val="21"/>
         </w:rPr>
-        <w:t xml:space="preserve"> = total catch, </w:t>
+        <w:t>(</w:t>
       </w:r>
       <w:r>
         <w:rPr>
@@ -1664,21 +1616,143 @@
       <w:r>
         <w:rPr>
           <w:rFonts w:ascii="Helvetica" w:hAnsi="Helvetica" w:cs="Helvetica"/>
-          <w:color w:val="333333"/>
-          <w:sz w:val="21"/>
-          <w:szCs w:val="21"/>
-        </w:rPr>
-        <w:t xml:space="preserve"> = measured frequency of each recorded length, and </w:t>
-      </w:r>
-      <w:r>
-        <w:rPr>
-          <w:rFonts w:ascii="Helvetica" w:hAnsi="Helvetica" w:cs="Helvetica"/>
           <w:i/>
           <w:iCs/>
           <w:color w:val="333333"/>
           <w:sz w:val="21"/>
           <w:szCs w:val="21"/>
         </w:rPr>
+        <w:t>/M</w:t>
+      </w:r>
+      <w:r>
+        <w:rPr>
+          <w:rFonts w:ascii="Helvetica" w:hAnsi="Helvetica" w:cs="Helvetica"/>
+          <w:color w:val="333333"/>
+          <w:sz w:val="21"/>
+          <w:szCs w:val="21"/>
+        </w:rPr>
+        <w:t>)</w:t>
+      </w:r>
+      <w:r>
+        <w:rPr>
+          <w:rFonts w:ascii="Helvetica" w:hAnsi="Helvetica" w:cs="Helvetica"/>
+          <w:color w:val="333333"/>
+          <w:sz w:val="21"/>
+          <w:szCs w:val="21"/>
+        </w:rPr>
+        <w:t>,</w:t>
+      </w:r>
+    </w:p>
+    <w:p>
+      <w:pPr>
+        <w:pStyle w:val="eml"/>
+        <w:shd w:val="clear" w:color="auto" w:fill="FFFFFF"/>
+        <w:spacing w:before="0" w:beforeAutospacing="0" w:after="225" w:afterAutospacing="0"/>
+        <w:rPr>
+          <w:rFonts w:ascii="Helvetica" w:hAnsi="Helvetica" w:cs="Helvetica"/>
+          <w:color w:val="333333"/>
+          <w:sz w:val="21"/>
+          <w:szCs w:val="21"/>
+        </w:rPr>
+      </w:pPr>
+      <w:r>
+        <w:rPr>
+          <w:rFonts w:ascii="Helvetica" w:hAnsi="Helvetica" w:cs="Helvetica"/>
+          <w:color w:val="333333"/>
+          <w:sz w:val="21"/>
+          <w:szCs w:val="21"/>
+        </w:rPr>
+        <w:t xml:space="preserve">where </w:t>
+      </w:r>
+      <w:r>
+        <w:rPr>
+          <w:rFonts w:ascii="Helvetica" w:hAnsi="Helvetica" w:cs="Helvetica"/>
+          <w:i/>
+          <w:iCs/>
+          <w:color w:val="333333"/>
+          <w:sz w:val="21"/>
+          <w:szCs w:val="21"/>
+        </w:rPr>
+        <w:t>A</w:t>
+      </w:r>
+      <w:r>
+        <w:rPr>
+          <w:rFonts w:ascii="Helvetica" w:hAnsi="Helvetica" w:cs="Helvetica"/>
+          <w:i/>
+          <w:iCs/>
+          <w:color w:val="333333"/>
+          <w:sz w:val="21"/>
+          <w:szCs w:val="21"/>
+        </w:rPr>
+        <w:t>l</w:t>
+      </w:r>
+      <w:r>
+        <w:rPr>
+          <w:rFonts w:ascii="Helvetica" w:hAnsi="Helvetica" w:cs="Helvetica"/>
+          <w:color w:val="333333"/>
+          <w:sz w:val="21"/>
+          <w:szCs w:val="21"/>
+        </w:rPr>
+        <w:t xml:space="preserve"> = adjusted frequency of each recorded length, </w:t>
+      </w:r>
+      <w:r>
+        <w:rPr>
+          <w:rFonts w:ascii="Helvetica" w:hAnsi="Helvetica" w:cs="Helvetica"/>
+          <w:i/>
+          <w:iCs/>
+          <w:color w:val="333333"/>
+          <w:sz w:val="21"/>
+          <w:szCs w:val="21"/>
+        </w:rPr>
+        <w:t>C</w:t>
+      </w:r>
+      <w:r>
+        <w:rPr>
+          <w:rFonts w:ascii="Helvetica" w:hAnsi="Helvetica" w:cs="Helvetica"/>
+          <w:color w:val="333333"/>
+          <w:sz w:val="21"/>
+          <w:szCs w:val="21"/>
+        </w:rPr>
+        <w:t xml:space="preserve"> = total catch, </w:t>
+      </w:r>
+      <w:r>
+        <w:rPr>
+          <w:rFonts w:ascii="Cambria Math" w:hAnsi="Cambria Math" w:cs="Cambria Math"/>
+          <w:color w:val="333333"/>
+          <w:sz w:val="21"/>
+          <w:szCs w:val="21"/>
+        </w:rPr>
+        <w:t>𝐹</w:t>
+      </w:r>
+      <w:r>
+        <w:rPr>
+          <w:rFonts w:ascii="Cambria Math" w:hAnsi="Cambria Math" w:cs="Cambria Math"/>
+          <w:i/>
+          <w:iCs/>
+          <w:color w:val="333333"/>
+          <w:sz w:val="21"/>
+          <w:szCs w:val="21"/>
+        </w:rPr>
+        <w:t>l</w:t>
+      </w:r>
+      <w:r>
+        <w:rPr>
+          <w:rFonts w:ascii="Helvetica" w:hAnsi="Helvetica" w:cs="Helvetica"/>
+          <w:color w:val="333333"/>
+          <w:sz w:val="21"/>
+          <w:szCs w:val="21"/>
+        </w:rPr>
+        <w:t xml:space="preserve"> = measured frequency of each recorded length, and </w:t>
+      </w:r>
+      <w:r>
+        <w:rPr>
+          <w:rFonts w:ascii="Helvetica" w:hAnsi="Helvetica" w:cs="Helvetica"/>
+          <w:i/>
+          <w:iCs/>
+          <w:color w:val="333333"/>
+          <w:sz w:val="21"/>
+          <w:szCs w:val="21"/>
+        </w:rPr>
         <w:t>M</w:t>
       </w:r>
       <w:r>
@@ -1725,7 +1799,17 @@
           <w:sz w:val="21"/>
           <w:szCs w:val="21"/>
         </w:rPr>
-        <w:t>occur (e.g., species listed on the Endangered Species Act or the California Endangered Species Act</w:t>
+        <w:t xml:space="preserve">occur (e.g., species listed on the Endangered Species Act or the California Endangered Species </w:t>
+      </w:r>
+      <w:r>
+        <w:rPr>
+          <w:rFonts w:ascii="Helvetica" w:hAnsi="Helvetica" w:cs="Helvetica"/>
+          <w:color w:val="333333"/>
+          <w:sz w:val="21"/>
+          <w:szCs w:val="21"/>
+        </w:rPr>
+        <w:lastRenderedPageBreak/>
+        <w:t>Act</w:t>
       </w:r>
       <w:r>
         <w:rPr>
@@ -1770,17 +1854,7 @@
           <w:sz w:val="21"/>
           <w:szCs w:val="21"/>
         </w:rPr>
-        <w:t xml:space="preserve">Some surveys occasionally subsampled for measurement separately on different groups within a species (generally based on size classes, age, </w:t>
-      </w:r>
-      <w:r>
-        <w:rPr>
-          <w:rFonts w:ascii="Helvetica" w:hAnsi="Helvetica" w:cs="Helvetica"/>
-          <w:color w:val="333333"/>
-          <w:sz w:val="21"/>
-          <w:szCs w:val="21"/>
-        </w:rPr>
-        <w:lastRenderedPageBreak/>
-        <w:t xml:space="preserve">or Salmon races). In these cases, we calculated the adjusted frequencies separately for each group. In the Suisun Study database, these groups were identified with unstandardized comments describing the size or age class. When possible, these comments were converted into a fish size range that could then be </w:t>
+        <w:t xml:space="preserve">Some surveys occasionally subsampled for measurement separately on different groups within a species (generally based on size classes, age, or Salmon races). In these cases, we calculated the adjusted frequencies separately for each group. In the Suisun Study database, these groups were identified with unstandardized comments describing the size or age class. When possible, these comments were converted into a fish size range that could then be </w:t>
       </w:r>
       <w:proofErr w:type="gramStart"/>
       <w:r>
@@ -2629,7 +2703,25 @@
           <w:sz w:val="21"/>
           <w:szCs w:val="21"/>
         </w:rPr>
-        <w:t xml:space="preserve">: An R package to integrate data from 9 fish surveys in the San Francisco Estuary. v2.2.0. </w:t>
+        <w:t>: An R package to integrate data from 9 fish surveys in the San Francisco Estuary. v2.</w:t>
+      </w:r>
+      <w:r>
+        <w:rPr>
+          <w:rFonts w:ascii="Helvetica" w:hAnsi="Helvetica" w:cs="Helvetica"/>
+          <w:color w:val="333333"/>
+          <w:sz w:val="21"/>
+          <w:szCs w:val="21"/>
+        </w:rPr>
+        <w:t>1</w:t>
+      </w:r>
+      <w:r>
+        <w:rPr>
+          <w:rFonts w:ascii="Helvetica" w:hAnsi="Helvetica" w:cs="Helvetica"/>
+          <w:color w:val="333333"/>
+          <w:sz w:val="21"/>
+          <w:szCs w:val="21"/>
+        </w:rPr>
+        <w:t xml:space="preserve">.0. </w:t>
       </w:r>
       <w:proofErr w:type="spellStart"/>
       <w:r>
@@ -3182,6 +3274,7 @@
   <w:style w:type="character" w:default="1" w:styleId="DefaultParagraphFont">
     <w:name w:val="Default Paragraph Font"/>
     <w:uiPriority w:val="1"/>
+    <w:semiHidden/>
     <w:unhideWhenUsed/>
   </w:style>
   <w:style w:type="table" w:default="1" w:styleId="TableNormal">

</xml_diff>

<commit_message>
Updating citation for data pub
</commit_message>
<xml_diff>
--- a/publication/metadata_templates/methods.docx
+++ b/publication/metadata_templates/methods.docx
@@ -2703,25 +2703,16 @@
           <w:sz w:val="21"/>
           <w:szCs w:val="21"/>
         </w:rPr>
-        <w:t>: An R package to integrate data from 9 fish surveys in the San Francisco Estuary. v2.</w:t>
-      </w:r>
-      <w:r>
-        <w:rPr>
-          <w:rFonts w:ascii="Helvetica" w:hAnsi="Helvetica" w:cs="Helvetica"/>
-          <w:color w:val="333333"/>
-          <w:sz w:val="21"/>
-          <w:szCs w:val="21"/>
-        </w:rPr>
-        <w:t>1</w:t>
-      </w:r>
-      <w:r>
-        <w:rPr>
-          <w:rFonts w:ascii="Helvetica" w:hAnsi="Helvetica" w:cs="Helvetica"/>
-          <w:color w:val="333333"/>
-          <w:sz w:val="21"/>
-          <w:szCs w:val="21"/>
-        </w:rPr>
-        <w:t xml:space="preserve">.0. </w:t>
+        <w:t>: An R package to integrate data from 10 fish surveys in the San Francisco Estuary. v2.1.0</w:t>
+      </w:r>
+      <w:r>
+        <w:rPr>
+          <w:rFonts w:ascii="Helvetica" w:hAnsi="Helvetica" w:cs="Helvetica"/>
+          <w:color w:val="333333"/>
+          <w:sz w:val="21"/>
+          <w:szCs w:val="21"/>
+        </w:rPr>
+        <w:t xml:space="preserve">. </w:t>
       </w:r>
       <w:proofErr w:type="spellStart"/>
       <w:r>
@@ -2741,7 +2732,16 @@
           <w:sz w:val="21"/>
           <w:szCs w:val="21"/>
         </w:rPr>
-        <w:t>. doi:10.5281/zenodo.6048977</w:t>
+        <w:t>. doi:</w:t>
+      </w:r>
+      <w:r>
+        <w:rPr>
+          <w:rFonts w:ascii="Helvetica" w:hAnsi="Helvetica" w:cs="Helvetica"/>
+          <w:color w:val="333333"/>
+          <w:sz w:val="21"/>
+          <w:szCs w:val="21"/>
+        </w:rPr>
+        <w:t>10.5281/zenodo.13155050</w:t>
       </w:r>
     </w:p>
     <w:p>

</xml_diff>